<commit_message>
Add Scope Parameters tables to SOW documents for AWS and Azure solutions
- Added Scope Parameters subsection to In Scope section of all SOWs
- Populated scope tables with solution-specific parameters from LOE CSVs
- Regenerated Word documents with formatted scope tables
- AWS (3 solutions): IDP, DR, Migration - each with tailored scope parameters
- Azure (6 solutions): Doc Intel, Landing Zone, Sentinel, DevOps, AVD, vWAN
</commit_message>
<xml_diff>
--- a/solutions/aws/cloud/onpremise-to-cloud-migration/presales/statement-of-work.docx
+++ b/solutions/aws/cloud/onpremise-to-cloud-migration/presales/statement-of-work.docx
@@ -616,7 +616,7 @@
           <w:rFonts w:ascii="Calibri" w:hAnsi="Calibri"/>
           <w:sz w:val="24"/>
         </w:rPr>
-        <w:t>Table 1: Project Deliverables and Acceptance Criteria</w:t>
+        <w:t>Table 1: Engagement Scope Parameters</w:t>
         <w:tab/>
         <w:t>3</w:t>
         <w:br/>
@@ -626,7 +626,7 @@
           <w:rFonts w:ascii="Calibri" w:hAnsi="Calibri"/>
           <w:sz w:val="24"/>
         </w:rPr>
-        <w:t>Table 2: Roles and Responsibilities (RACI Matrix)</w:t>
+        <w:t>Table 2: Project Milestones</w:t>
         <w:tab/>
         <w:t>4</w:t>
         <w:br/>
@@ -636,7 +636,7 @@
           <w:rFonts w:ascii="Calibri" w:hAnsi="Calibri"/>
           <w:sz w:val="24"/>
         </w:rPr>
-        <w:t>Table 3: Roles and Responsibilities (RACI Matrix)</w:t>
+        <w:t>Table 3: Project Deliverables and Acceptance Criteria</w:t>
         <w:tab/>
         <w:t>5</w:t>
         <w:br/>
@@ -646,9 +646,19 @@
           <w:rFonts w:ascii="Calibri" w:hAnsi="Calibri"/>
           <w:sz w:val="24"/>
         </w:rPr>
-        <w:t>Table 4: Investment Summary</w:t>
+        <w:t>Table 4: Roles and Responsibilities (RACI Matrix)</w:t>
         <w:tab/>
         <w:t>6</w:t>
+        <w:br/>
+      </w:r>
+      <w:r>
+        <w:rPr>
+          <w:rFonts w:ascii="Calibri" w:hAnsi="Calibri"/>
+          <w:sz w:val="24"/>
+        </w:rPr>
+        <w:t>Table 5: Investment Summary</w:t>
+        <w:tab/>
+        <w:t>7</w:t>
       </w:r>
       <w:r>
         <w:fldChar w:fldCharType="end"/>
@@ -1298,6 +1308,1616 @@
     </w:p>
     <w:p>
       <w:pPr>
+        <w:pStyle w:val="Heading3"/>
+        <w:spacing w:before="160" w:after="120"/>
+        <w:ind w:left="0" w:firstLine="0"/>
+      </w:pPr>
+      <w:r>
+        <w:t>3.1.1 Scope Parameters</w:t>
+      </w:r>
+    </w:p>
+    <w:p>
+      <w:pPr>
+        <w:spacing w:after="120"/>
+      </w:pPr>
+      <w:r>
+        <w:rPr>
+          <w:rFonts w:ascii="Calibri" w:hAnsi="Calibri"/>
+          <w:sz w:val="22"/>
+        </w:rPr>
+        <w:t>This engagement is sized based on the following parameters:</w:t>
+      </w:r>
+    </w:p>
+    <w:tbl>
+      <w:tblPr>
+        <w:tblStyle w:val="TableGrid"/>
+        <w:tblW w:type="auto" w:w="0"/>
+        <w:tblLayout w:type="fixed"/>
+        <w:tblLook w:firstColumn="1" w:firstRow="1" w:lastColumn="0" w:lastRow="0" w:noHBand="0" w:noVBand="1" w:val="04A0"/>
+      </w:tblPr>
+      <w:tblGrid>
+        <w:gridCol w:w="2880"/>
+        <w:gridCol w:w="2880"/>
+        <w:gridCol w:w="2880"/>
+      </w:tblGrid>
+      <w:tr>
+        <w:tc>
+          <w:tcPr>
+            <w:tcW w:type="dxa" w:w="3120"/>
+            <w:tcBorders>
+              <w:top w:val="single" w:sz="1" w:space="0" w:color="CCCCCC"/>
+              <w:left w:val="single" w:sz="1" w:space="0" w:color="CCCCCC"/>
+              <w:bottom w:val="single" w:sz="1" w:space="0" w:color="CCCCCC"/>
+              <w:right w:val="single" w:sz="1" w:space="0" w:color="CCCCCC"/>
+            </w:tcBorders>
+            <w:tcMar>
+              <w:top w:w="80" w:type="dxa"/>
+              <w:bottom w:w="80" w:type="dxa"/>
+              <w:left w:w="80" w:type="dxa"/>
+              <w:right w:w="80" w:type="dxa"/>
+            </w:tcMar>
+            <w:vAlign w:val="center"/>
+            <w:shd w:fill="E8F0F8"/>
+          </w:tcPr>
+          <w:p>
+            <w:pPr>
+              <w:spacing w:before="120" w:after="120"/>
+            </w:pPr>
+            <w:r>
+              <w:rPr>
+                <w:rFonts w:ascii="Calibri" w:hAnsi="Calibri"/>
+                <w:b/>
+                <w:sz w:val="22"/>
+              </w:rPr>
+              <w:t>Category</w:t>
+            </w:r>
+          </w:p>
+        </w:tc>
+        <w:tc>
+          <w:tcPr>
+            <w:tcW w:type="dxa" w:w="3120"/>
+            <w:tcBorders>
+              <w:top w:val="single" w:sz="1" w:space="0" w:color="CCCCCC"/>
+              <w:left w:val="single" w:sz="1" w:space="0" w:color="CCCCCC"/>
+              <w:bottom w:val="single" w:sz="1" w:space="0" w:color="CCCCCC"/>
+              <w:right w:val="single" w:sz="1" w:space="0" w:color="CCCCCC"/>
+            </w:tcBorders>
+            <w:tcMar>
+              <w:top w:w="80" w:type="dxa"/>
+              <w:bottom w:w="80" w:type="dxa"/>
+              <w:left w:w="80" w:type="dxa"/>
+              <w:right w:w="80" w:type="dxa"/>
+            </w:tcMar>
+            <w:vAlign w:val="center"/>
+            <w:shd w:fill="E8F0F8"/>
+          </w:tcPr>
+          <w:p>
+            <w:pPr>
+              <w:spacing w:before="120" w:after="120"/>
+            </w:pPr>
+            <w:r>
+              <w:rPr>
+                <w:rFonts w:ascii="Calibri" w:hAnsi="Calibri"/>
+                <w:b/>
+                <w:sz w:val="22"/>
+              </w:rPr>
+              <w:t>Parameter</w:t>
+            </w:r>
+          </w:p>
+        </w:tc>
+        <w:tc>
+          <w:tcPr>
+            <w:tcW w:type="dxa" w:w="3120"/>
+            <w:tcBorders>
+              <w:top w:val="single" w:sz="1" w:space="0" w:color="CCCCCC"/>
+              <w:left w:val="single" w:sz="1" w:space="0" w:color="CCCCCC"/>
+              <w:bottom w:val="single" w:sz="1" w:space="0" w:color="CCCCCC"/>
+              <w:right w:val="single" w:sz="1" w:space="0" w:color="CCCCCC"/>
+            </w:tcBorders>
+            <w:tcMar>
+              <w:top w:w="80" w:type="dxa"/>
+              <w:bottom w:w="80" w:type="dxa"/>
+              <w:left w:w="80" w:type="dxa"/>
+              <w:right w:w="80" w:type="dxa"/>
+            </w:tcMar>
+            <w:vAlign w:val="center"/>
+            <w:shd w:fill="E8F0F8"/>
+          </w:tcPr>
+          <w:p>
+            <w:pPr>
+              <w:spacing w:before="120" w:after="120"/>
+            </w:pPr>
+            <w:r>
+              <w:rPr>
+                <w:rFonts w:ascii="Calibri" w:hAnsi="Calibri"/>
+                <w:b/>
+                <w:sz w:val="22"/>
+              </w:rPr>
+              <w:t>Scope</w:t>
+            </w:r>
+          </w:p>
+        </w:tc>
+      </w:tr>
+      <w:tr>
+        <w:tc>
+          <w:tcPr>
+            <w:tcW w:type="dxa" w:w="3120"/>
+            <w:tcBorders>
+              <w:top w:val="single" w:sz="1" w:space="0" w:color="CCCCCC"/>
+              <w:left w:val="single" w:sz="1" w:space="0" w:color="CCCCCC"/>
+              <w:bottom w:val="single" w:sz="1" w:space="0" w:color="CCCCCC"/>
+              <w:right w:val="single" w:sz="1" w:space="0" w:color="CCCCCC"/>
+            </w:tcBorders>
+            <w:tcMar>
+              <w:top w:w="80" w:type="dxa"/>
+              <w:bottom w:w="80" w:type="dxa"/>
+              <w:left w:w="80" w:type="dxa"/>
+              <w:right w:w="80" w:type="dxa"/>
+            </w:tcMar>
+          </w:tcPr>
+          <w:p>
+            <w:pPr>
+              <w:spacing w:before="80" w:after="80"/>
+            </w:pPr>
+            <w:r>
+              <w:rPr>
+                <w:rFonts w:ascii="Calibri" w:hAnsi="Calibri"/>
+                <w:sz w:val="22"/>
+              </w:rPr>
+              <w:t>Solution Scope</w:t>
+            </w:r>
+          </w:p>
+        </w:tc>
+        <w:tc>
+          <w:tcPr>
+            <w:tcW w:type="dxa" w:w="3120"/>
+            <w:tcBorders>
+              <w:top w:val="single" w:sz="1" w:space="0" w:color="CCCCCC"/>
+              <w:left w:val="single" w:sz="1" w:space="0" w:color="CCCCCC"/>
+              <w:bottom w:val="single" w:sz="1" w:space="0" w:color="CCCCCC"/>
+              <w:right w:val="single" w:sz="1" w:space="0" w:color="CCCCCC"/>
+            </w:tcBorders>
+            <w:tcMar>
+              <w:top w:w="80" w:type="dxa"/>
+              <w:bottom w:w="80" w:type="dxa"/>
+              <w:left w:w="80" w:type="dxa"/>
+              <w:right w:w="80" w:type="dxa"/>
+            </w:tcMar>
+          </w:tcPr>
+          <w:p>
+            <w:pPr>
+              <w:spacing w:before="80" w:after="80"/>
+            </w:pPr>
+            <w:r>
+              <w:rPr>
+                <w:rFonts w:ascii="Calibri" w:hAnsi="Calibri"/>
+                <w:sz w:val="22"/>
+              </w:rPr>
+              <w:t>Workloads to Migrate</w:t>
+            </w:r>
+          </w:p>
+        </w:tc>
+        <w:tc>
+          <w:tcPr>
+            <w:tcW w:type="dxa" w:w="3120"/>
+            <w:tcBorders>
+              <w:top w:val="single" w:sz="1" w:space="0" w:color="CCCCCC"/>
+              <w:left w:val="single" w:sz="1" w:space="0" w:color="CCCCCC"/>
+              <w:bottom w:val="single" w:sz="1" w:space="0" w:color="CCCCCC"/>
+              <w:right w:val="single" w:sz="1" w:space="0" w:color="CCCCCC"/>
+            </w:tcBorders>
+            <w:tcMar>
+              <w:top w:w="80" w:type="dxa"/>
+              <w:bottom w:w="80" w:type="dxa"/>
+              <w:left w:w="80" w:type="dxa"/>
+              <w:right w:w="80" w:type="dxa"/>
+            </w:tcMar>
+          </w:tcPr>
+          <w:p>
+            <w:pPr>
+              <w:spacing w:before="80" w:after="80"/>
+            </w:pPr>
+            <w:r>
+              <w:rPr>
+                <w:rFonts w:ascii="Calibri" w:hAnsi="Calibri"/>
+                <w:sz w:val="22"/>
+              </w:rPr>
+              <w:t>5-10 VMs/applications</w:t>
+            </w:r>
+          </w:p>
+        </w:tc>
+      </w:tr>
+      <w:tr>
+        <w:tc>
+          <w:tcPr>
+            <w:tcW w:type="dxa" w:w="3120"/>
+            <w:tcBorders>
+              <w:top w:val="single" w:sz="1" w:space="0" w:color="CCCCCC"/>
+              <w:left w:val="single" w:sz="1" w:space="0" w:color="CCCCCC"/>
+              <w:bottom w:val="single" w:sz="1" w:space="0" w:color="CCCCCC"/>
+              <w:right w:val="single" w:sz="1" w:space="0" w:color="CCCCCC"/>
+            </w:tcBorders>
+            <w:tcMar>
+              <w:top w:w="80" w:type="dxa"/>
+              <w:bottom w:w="80" w:type="dxa"/>
+              <w:left w:w="80" w:type="dxa"/>
+              <w:right w:w="80" w:type="dxa"/>
+            </w:tcMar>
+          </w:tcPr>
+          <w:p>
+            <w:pPr>
+              <w:spacing w:before="80" w:after="80"/>
+            </w:pPr>
+            <w:r>
+              <w:rPr>
+                <w:rFonts w:ascii="Calibri" w:hAnsi="Calibri"/>
+                <w:sz w:val="22"/>
+              </w:rPr>
+              <w:t>Solution Scope</w:t>
+            </w:r>
+          </w:p>
+        </w:tc>
+        <w:tc>
+          <w:tcPr>
+            <w:tcW w:type="dxa" w:w="3120"/>
+            <w:tcBorders>
+              <w:top w:val="single" w:sz="1" w:space="0" w:color="CCCCCC"/>
+              <w:left w:val="single" w:sz="1" w:space="0" w:color="CCCCCC"/>
+              <w:bottom w:val="single" w:sz="1" w:space="0" w:color="CCCCCC"/>
+              <w:right w:val="single" w:sz="1" w:space="0" w:color="CCCCCC"/>
+            </w:tcBorders>
+            <w:tcMar>
+              <w:top w:w="80" w:type="dxa"/>
+              <w:bottom w:w="80" w:type="dxa"/>
+              <w:left w:w="80" w:type="dxa"/>
+              <w:right w:w="80" w:type="dxa"/>
+            </w:tcMar>
+          </w:tcPr>
+          <w:p>
+            <w:pPr>
+              <w:spacing w:before="80" w:after="80"/>
+            </w:pPr>
+            <w:r>
+              <w:rPr>
+                <w:rFonts w:ascii="Calibri" w:hAnsi="Calibri"/>
+                <w:sz w:val="22"/>
+              </w:rPr>
+              <w:t>Migration Strategy</w:t>
+            </w:r>
+          </w:p>
+        </w:tc>
+        <w:tc>
+          <w:tcPr>
+            <w:tcW w:type="dxa" w:w="3120"/>
+            <w:tcBorders>
+              <w:top w:val="single" w:sz="1" w:space="0" w:color="CCCCCC"/>
+              <w:left w:val="single" w:sz="1" w:space="0" w:color="CCCCCC"/>
+              <w:bottom w:val="single" w:sz="1" w:space="0" w:color="CCCCCC"/>
+              <w:right w:val="single" w:sz="1" w:space="0" w:color="CCCCCC"/>
+            </w:tcBorders>
+            <w:tcMar>
+              <w:top w:w="80" w:type="dxa"/>
+              <w:bottom w:w="80" w:type="dxa"/>
+              <w:left w:w="80" w:type="dxa"/>
+              <w:right w:w="80" w:type="dxa"/>
+            </w:tcMar>
+          </w:tcPr>
+          <w:p>
+            <w:pPr>
+              <w:spacing w:before="80" w:after="80"/>
+            </w:pPr>
+            <w:r>
+              <w:rPr>
+                <w:rFonts w:ascii="Calibri" w:hAnsi="Calibri"/>
+                <w:sz w:val="22"/>
+              </w:rPr>
+              <w:t>Rehost (lift-and-shift)</w:t>
+            </w:r>
+          </w:p>
+        </w:tc>
+      </w:tr>
+      <w:tr>
+        <w:tc>
+          <w:tcPr>
+            <w:tcW w:type="dxa" w:w="3120"/>
+            <w:tcBorders>
+              <w:top w:val="single" w:sz="1" w:space="0" w:color="CCCCCC"/>
+              <w:left w:val="single" w:sz="1" w:space="0" w:color="CCCCCC"/>
+              <w:bottom w:val="single" w:sz="1" w:space="0" w:color="CCCCCC"/>
+              <w:right w:val="single" w:sz="1" w:space="0" w:color="CCCCCC"/>
+            </w:tcBorders>
+            <w:tcMar>
+              <w:top w:w="80" w:type="dxa"/>
+              <w:bottom w:w="80" w:type="dxa"/>
+              <w:left w:w="80" w:type="dxa"/>
+              <w:right w:w="80" w:type="dxa"/>
+            </w:tcMar>
+          </w:tcPr>
+          <w:p>
+            <w:pPr>
+              <w:spacing w:before="80" w:after="80"/>
+            </w:pPr>
+            <w:r>
+              <w:rPr>
+                <w:rFonts w:ascii="Calibri" w:hAnsi="Calibri"/>
+                <w:sz w:val="22"/>
+              </w:rPr>
+              <w:t>Integration</w:t>
+            </w:r>
+          </w:p>
+        </w:tc>
+        <w:tc>
+          <w:tcPr>
+            <w:tcW w:type="dxa" w:w="3120"/>
+            <w:tcBorders>
+              <w:top w:val="single" w:sz="1" w:space="0" w:color="CCCCCC"/>
+              <w:left w:val="single" w:sz="1" w:space="0" w:color="CCCCCC"/>
+              <w:bottom w:val="single" w:sz="1" w:space="0" w:color="CCCCCC"/>
+              <w:right w:val="single" w:sz="1" w:space="0" w:color="CCCCCC"/>
+            </w:tcBorders>
+            <w:tcMar>
+              <w:top w:w="80" w:type="dxa"/>
+              <w:bottom w:w="80" w:type="dxa"/>
+              <w:left w:w="80" w:type="dxa"/>
+              <w:right w:w="80" w:type="dxa"/>
+            </w:tcMar>
+          </w:tcPr>
+          <w:p>
+            <w:pPr>
+              <w:spacing w:before="80" w:after="80"/>
+            </w:pPr>
+            <w:r>
+              <w:rPr>
+                <w:rFonts w:ascii="Calibri" w:hAnsi="Calibri"/>
+                <w:sz w:val="22"/>
+              </w:rPr>
+              <w:t>Source Environment</w:t>
+            </w:r>
+          </w:p>
+        </w:tc>
+        <w:tc>
+          <w:tcPr>
+            <w:tcW w:type="dxa" w:w="3120"/>
+            <w:tcBorders>
+              <w:top w:val="single" w:sz="1" w:space="0" w:color="CCCCCC"/>
+              <w:left w:val="single" w:sz="1" w:space="0" w:color="CCCCCC"/>
+              <w:bottom w:val="single" w:sz="1" w:space="0" w:color="CCCCCC"/>
+              <w:right w:val="single" w:sz="1" w:space="0" w:color="CCCCCC"/>
+            </w:tcBorders>
+            <w:tcMar>
+              <w:top w:w="80" w:type="dxa"/>
+              <w:bottom w:w="80" w:type="dxa"/>
+              <w:left w:w="80" w:type="dxa"/>
+              <w:right w:w="80" w:type="dxa"/>
+            </w:tcMar>
+          </w:tcPr>
+          <w:p>
+            <w:pPr>
+              <w:spacing w:before="80" w:after="80"/>
+            </w:pPr>
+            <w:r>
+              <w:rPr>
+                <w:rFonts w:ascii="Calibri" w:hAnsi="Calibri"/>
+                <w:sz w:val="22"/>
+              </w:rPr>
+              <w:t>VMware vSphere on-premises</w:t>
+            </w:r>
+          </w:p>
+        </w:tc>
+      </w:tr>
+      <w:tr>
+        <w:tc>
+          <w:tcPr>
+            <w:tcW w:type="dxa" w:w="3120"/>
+            <w:tcBorders>
+              <w:top w:val="single" w:sz="1" w:space="0" w:color="CCCCCC"/>
+              <w:left w:val="single" w:sz="1" w:space="0" w:color="CCCCCC"/>
+              <w:bottom w:val="single" w:sz="1" w:space="0" w:color="CCCCCC"/>
+              <w:right w:val="single" w:sz="1" w:space="0" w:color="CCCCCC"/>
+            </w:tcBorders>
+            <w:tcMar>
+              <w:top w:w="80" w:type="dxa"/>
+              <w:bottom w:w="80" w:type="dxa"/>
+              <w:left w:w="80" w:type="dxa"/>
+              <w:right w:w="80" w:type="dxa"/>
+            </w:tcMar>
+          </w:tcPr>
+          <w:p>
+            <w:pPr>
+              <w:spacing w:before="80" w:after="80"/>
+            </w:pPr>
+            <w:r>
+              <w:rPr>
+                <w:rFonts w:ascii="Calibri" w:hAnsi="Calibri"/>
+                <w:sz w:val="22"/>
+              </w:rPr>
+              <w:t>Integration</w:t>
+            </w:r>
+          </w:p>
+        </w:tc>
+        <w:tc>
+          <w:tcPr>
+            <w:tcW w:type="dxa" w:w="3120"/>
+            <w:tcBorders>
+              <w:top w:val="single" w:sz="1" w:space="0" w:color="CCCCCC"/>
+              <w:left w:val="single" w:sz="1" w:space="0" w:color="CCCCCC"/>
+              <w:bottom w:val="single" w:sz="1" w:space="0" w:color="CCCCCC"/>
+              <w:right w:val="single" w:sz="1" w:space="0" w:color="CCCCCC"/>
+            </w:tcBorders>
+            <w:tcMar>
+              <w:top w:w="80" w:type="dxa"/>
+              <w:bottom w:w="80" w:type="dxa"/>
+              <w:left w:w="80" w:type="dxa"/>
+              <w:right w:w="80" w:type="dxa"/>
+            </w:tcMar>
+          </w:tcPr>
+          <w:p>
+            <w:pPr>
+              <w:spacing w:before="80" w:after="80"/>
+            </w:pPr>
+            <w:r>
+              <w:rPr>
+                <w:rFonts w:ascii="Calibri" w:hAnsi="Calibri"/>
+                <w:sz w:val="22"/>
+              </w:rPr>
+              <w:t>Hybrid Connectivity</w:t>
+            </w:r>
+          </w:p>
+        </w:tc>
+        <w:tc>
+          <w:tcPr>
+            <w:tcW w:type="dxa" w:w="3120"/>
+            <w:tcBorders>
+              <w:top w:val="single" w:sz="1" w:space="0" w:color="CCCCCC"/>
+              <w:left w:val="single" w:sz="1" w:space="0" w:color="CCCCCC"/>
+              <w:bottom w:val="single" w:sz="1" w:space="0" w:color="CCCCCC"/>
+              <w:right w:val="single" w:sz="1" w:space="0" w:color="CCCCCC"/>
+            </w:tcBorders>
+            <w:tcMar>
+              <w:top w:w="80" w:type="dxa"/>
+              <w:bottom w:w="80" w:type="dxa"/>
+              <w:left w:w="80" w:type="dxa"/>
+              <w:right w:w="80" w:type="dxa"/>
+            </w:tcMar>
+          </w:tcPr>
+          <w:p>
+            <w:pPr>
+              <w:spacing w:before="80" w:after="80"/>
+            </w:pPr>
+            <w:r>
+              <w:rPr>
+                <w:rFonts w:ascii="Calibri" w:hAnsi="Calibri"/>
+                <w:sz w:val="22"/>
+              </w:rPr>
+              <w:t>AWS Direct Connect</w:t>
+            </w:r>
+          </w:p>
+        </w:tc>
+      </w:tr>
+      <w:tr>
+        <w:tc>
+          <w:tcPr>
+            <w:tcW w:type="dxa" w:w="3120"/>
+            <w:tcBorders>
+              <w:top w:val="single" w:sz="1" w:space="0" w:color="CCCCCC"/>
+              <w:left w:val="single" w:sz="1" w:space="0" w:color="CCCCCC"/>
+              <w:bottom w:val="single" w:sz="1" w:space="0" w:color="CCCCCC"/>
+              <w:right w:val="single" w:sz="1" w:space="0" w:color="CCCCCC"/>
+            </w:tcBorders>
+            <w:tcMar>
+              <w:top w:w="80" w:type="dxa"/>
+              <w:bottom w:w="80" w:type="dxa"/>
+              <w:left w:w="80" w:type="dxa"/>
+              <w:right w:w="80" w:type="dxa"/>
+            </w:tcMar>
+          </w:tcPr>
+          <w:p>
+            <w:pPr>
+              <w:spacing w:before="80" w:after="80"/>
+            </w:pPr>
+            <w:r>
+              <w:rPr>
+                <w:rFonts w:ascii="Calibri" w:hAnsi="Calibri"/>
+                <w:sz w:val="22"/>
+              </w:rPr>
+              <w:t>User Base</w:t>
+            </w:r>
+          </w:p>
+        </w:tc>
+        <w:tc>
+          <w:tcPr>
+            <w:tcW w:type="dxa" w:w="3120"/>
+            <w:tcBorders>
+              <w:top w:val="single" w:sz="1" w:space="0" w:color="CCCCCC"/>
+              <w:left w:val="single" w:sz="1" w:space="0" w:color="CCCCCC"/>
+              <w:bottom w:val="single" w:sz="1" w:space="0" w:color="CCCCCC"/>
+              <w:right w:val="single" w:sz="1" w:space="0" w:color="CCCCCC"/>
+            </w:tcBorders>
+            <w:tcMar>
+              <w:top w:w="80" w:type="dxa"/>
+              <w:bottom w:w="80" w:type="dxa"/>
+              <w:left w:w="80" w:type="dxa"/>
+              <w:right w:w="80" w:type="dxa"/>
+            </w:tcMar>
+          </w:tcPr>
+          <w:p>
+            <w:pPr>
+              <w:spacing w:before="80" w:after="80"/>
+            </w:pPr>
+            <w:r>
+              <w:rPr>
+                <w:rFonts w:ascii="Calibri" w:hAnsi="Calibri"/>
+                <w:sz w:val="22"/>
+              </w:rPr>
+              <w:t>Total Users</w:t>
+            </w:r>
+          </w:p>
+        </w:tc>
+        <w:tc>
+          <w:tcPr>
+            <w:tcW w:type="dxa" w:w="3120"/>
+            <w:tcBorders>
+              <w:top w:val="single" w:sz="1" w:space="0" w:color="CCCCCC"/>
+              <w:left w:val="single" w:sz="1" w:space="0" w:color="CCCCCC"/>
+              <w:bottom w:val="single" w:sz="1" w:space="0" w:color="CCCCCC"/>
+              <w:right w:val="single" w:sz="1" w:space="0" w:color="CCCCCC"/>
+            </w:tcBorders>
+            <w:tcMar>
+              <w:top w:w="80" w:type="dxa"/>
+              <w:bottom w:w="80" w:type="dxa"/>
+              <w:left w:w="80" w:type="dxa"/>
+              <w:right w:w="80" w:type="dxa"/>
+            </w:tcMar>
+          </w:tcPr>
+          <w:p>
+            <w:pPr>
+              <w:spacing w:before="80" w:after="80"/>
+            </w:pPr>
+            <w:r>
+              <w:rPr>
+                <w:rFonts w:ascii="Calibri" w:hAnsi="Calibri"/>
+                <w:sz w:val="22"/>
+              </w:rPr>
+              <w:t>100 application users</w:t>
+            </w:r>
+          </w:p>
+        </w:tc>
+      </w:tr>
+      <w:tr>
+        <w:tc>
+          <w:tcPr>
+            <w:tcW w:type="dxa" w:w="3120"/>
+            <w:tcBorders>
+              <w:top w:val="single" w:sz="1" w:space="0" w:color="CCCCCC"/>
+              <w:left w:val="single" w:sz="1" w:space="0" w:color="CCCCCC"/>
+              <w:bottom w:val="single" w:sz="1" w:space="0" w:color="CCCCCC"/>
+              <w:right w:val="single" w:sz="1" w:space="0" w:color="CCCCCC"/>
+            </w:tcBorders>
+            <w:tcMar>
+              <w:top w:w="80" w:type="dxa"/>
+              <w:bottom w:w="80" w:type="dxa"/>
+              <w:left w:w="80" w:type="dxa"/>
+              <w:right w:w="80" w:type="dxa"/>
+            </w:tcMar>
+          </w:tcPr>
+          <w:p>
+            <w:pPr>
+              <w:spacing w:before="80" w:after="80"/>
+            </w:pPr>
+            <w:r>
+              <w:rPr>
+                <w:rFonts w:ascii="Calibri" w:hAnsi="Calibri"/>
+                <w:sz w:val="22"/>
+              </w:rPr>
+              <w:t>User Base</w:t>
+            </w:r>
+          </w:p>
+        </w:tc>
+        <w:tc>
+          <w:tcPr>
+            <w:tcW w:type="dxa" w:w="3120"/>
+            <w:tcBorders>
+              <w:top w:val="single" w:sz="1" w:space="0" w:color="CCCCCC"/>
+              <w:left w:val="single" w:sz="1" w:space="0" w:color="CCCCCC"/>
+              <w:bottom w:val="single" w:sz="1" w:space="0" w:color="CCCCCC"/>
+              <w:right w:val="single" w:sz="1" w:space="0" w:color="CCCCCC"/>
+            </w:tcBorders>
+            <w:tcMar>
+              <w:top w:w="80" w:type="dxa"/>
+              <w:bottom w:w="80" w:type="dxa"/>
+              <w:left w:w="80" w:type="dxa"/>
+              <w:right w:w="80" w:type="dxa"/>
+            </w:tcMar>
+          </w:tcPr>
+          <w:p>
+            <w:pPr>
+              <w:spacing w:before="80" w:after="80"/>
+            </w:pPr>
+            <w:r>
+              <w:rPr>
+                <w:rFonts w:ascii="Calibri" w:hAnsi="Calibri"/>
+                <w:sz w:val="22"/>
+              </w:rPr>
+              <w:t>User Roles</w:t>
+            </w:r>
+          </w:p>
+        </w:tc>
+        <w:tc>
+          <w:tcPr>
+            <w:tcW w:type="dxa" w:w="3120"/>
+            <w:tcBorders>
+              <w:top w:val="single" w:sz="1" w:space="0" w:color="CCCCCC"/>
+              <w:left w:val="single" w:sz="1" w:space="0" w:color="CCCCCC"/>
+              <w:bottom w:val="single" w:sz="1" w:space="0" w:color="CCCCCC"/>
+              <w:right w:val="single" w:sz="1" w:space="0" w:color="CCCCCC"/>
+            </w:tcBorders>
+            <w:tcMar>
+              <w:top w:w="80" w:type="dxa"/>
+              <w:bottom w:w="80" w:type="dxa"/>
+              <w:left w:w="80" w:type="dxa"/>
+              <w:right w:w="80" w:type="dxa"/>
+            </w:tcMar>
+          </w:tcPr>
+          <w:p>
+            <w:pPr>
+              <w:spacing w:before="80" w:after="80"/>
+            </w:pPr>
+            <w:r>
+              <w:rPr>
+                <w:rFonts w:ascii="Calibri" w:hAnsi="Calibri"/>
+                <w:sz w:val="22"/>
+              </w:rPr>
+              <w:t>3 roles (admin operator user)</w:t>
+            </w:r>
+          </w:p>
+        </w:tc>
+      </w:tr>
+      <w:tr>
+        <w:tc>
+          <w:tcPr>
+            <w:tcW w:type="dxa" w:w="3120"/>
+            <w:tcBorders>
+              <w:top w:val="single" w:sz="1" w:space="0" w:color="CCCCCC"/>
+              <w:left w:val="single" w:sz="1" w:space="0" w:color="CCCCCC"/>
+              <w:bottom w:val="single" w:sz="1" w:space="0" w:color="CCCCCC"/>
+              <w:right w:val="single" w:sz="1" w:space="0" w:color="CCCCCC"/>
+            </w:tcBorders>
+            <w:tcMar>
+              <w:top w:w="80" w:type="dxa"/>
+              <w:bottom w:w="80" w:type="dxa"/>
+              <w:left w:w="80" w:type="dxa"/>
+              <w:right w:w="80" w:type="dxa"/>
+            </w:tcMar>
+          </w:tcPr>
+          <w:p>
+            <w:pPr>
+              <w:spacing w:before="80" w:after="80"/>
+            </w:pPr>
+            <w:r>
+              <w:rPr>
+                <w:rFonts w:ascii="Calibri" w:hAnsi="Calibri"/>
+                <w:sz w:val="22"/>
+              </w:rPr>
+              <w:t>Data Volume</w:t>
+            </w:r>
+          </w:p>
+        </w:tc>
+        <w:tc>
+          <w:tcPr>
+            <w:tcW w:type="dxa" w:w="3120"/>
+            <w:tcBorders>
+              <w:top w:val="single" w:sz="1" w:space="0" w:color="CCCCCC"/>
+              <w:left w:val="single" w:sz="1" w:space="0" w:color="CCCCCC"/>
+              <w:bottom w:val="single" w:sz="1" w:space="0" w:color="CCCCCC"/>
+              <w:right w:val="single" w:sz="1" w:space="0" w:color="CCCCCC"/>
+            </w:tcBorders>
+            <w:tcMar>
+              <w:top w:w="80" w:type="dxa"/>
+              <w:bottom w:w="80" w:type="dxa"/>
+              <w:left w:w="80" w:type="dxa"/>
+              <w:right w:w="80" w:type="dxa"/>
+            </w:tcMar>
+          </w:tcPr>
+          <w:p>
+            <w:pPr>
+              <w:spacing w:before="80" w:after="80"/>
+            </w:pPr>
+            <w:r>
+              <w:rPr>
+                <w:rFonts w:ascii="Calibri" w:hAnsi="Calibri"/>
+                <w:sz w:val="22"/>
+              </w:rPr>
+              <w:t>Total Data to Migrate</w:t>
+            </w:r>
+          </w:p>
+        </w:tc>
+        <w:tc>
+          <w:tcPr>
+            <w:tcW w:type="dxa" w:w="3120"/>
+            <w:tcBorders>
+              <w:top w:val="single" w:sz="1" w:space="0" w:color="CCCCCC"/>
+              <w:left w:val="single" w:sz="1" w:space="0" w:color="CCCCCC"/>
+              <w:bottom w:val="single" w:sz="1" w:space="0" w:color="CCCCCC"/>
+              <w:right w:val="single" w:sz="1" w:space="0" w:color="CCCCCC"/>
+            </w:tcBorders>
+            <w:tcMar>
+              <w:top w:w="80" w:type="dxa"/>
+              <w:bottom w:w="80" w:type="dxa"/>
+              <w:left w:w="80" w:type="dxa"/>
+              <w:right w:w="80" w:type="dxa"/>
+            </w:tcMar>
+          </w:tcPr>
+          <w:p>
+            <w:pPr>
+              <w:spacing w:before="80" w:after="80"/>
+            </w:pPr>
+            <w:r>
+              <w:rPr>
+                <w:rFonts w:ascii="Calibri" w:hAnsi="Calibri"/>
+                <w:sz w:val="22"/>
+              </w:rPr>
+              <w:t>500 GB</w:t>
+            </w:r>
+          </w:p>
+        </w:tc>
+      </w:tr>
+      <w:tr>
+        <w:tc>
+          <w:tcPr>
+            <w:tcW w:type="dxa" w:w="3120"/>
+            <w:tcBorders>
+              <w:top w:val="single" w:sz="1" w:space="0" w:color="CCCCCC"/>
+              <w:left w:val="single" w:sz="1" w:space="0" w:color="CCCCCC"/>
+              <w:bottom w:val="single" w:sz="1" w:space="0" w:color="CCCCCC"/>
+              <w:right w:val="single" w:sz="1" w:space="0" w:color="CCCCCC"/>
+            </w:tcBorders>
+            <w:tcMar>
+              <w:top w:w="80" w:type="dxa"/>
+              <w:bottom w:w="80" w:type="dxa"/>
+              <w:left w:w="80" w:type="dxa"/>
+              <w:right w:w="80" w:type="dxa"/>
+            </w:tcMar>
+          </w:tcPr>
+          <w:p>
+            <w:pPr>
+              <w:spacing w:before="80" w:after="80"/>
+            </w:pPr>
+            <w:r>
+              <w:rPr>
+                <w:rFonts w:ascii="Calibri" w:hAnsi="Calibri"/>
+                <w:sz w:val="22"/>
+              </w:rPr>
+              <w:t>Data Volume</w:t>
+            </w:r>
+          </w:p>
+        </w:tc>
+        <w:tc>
+          <w:tcPr>
+            <w:tcW w:type="dxa" w:w="3120"/>
+            <w:tcBorders>
+              <w:top w:val="single" w:sz="1" w:space="0" w:color="CCCCCC"/>
+              <w:left w:val="single" w:sz="1" w:space="0" w:color="CCCCCC"/>
+              <w:bottom w:val="single" w:sz="1" w:space="0" w:color="CCCCCC"/>
+              <w:right w:val="single" w:sz="1" w:space="0" w:color="CCCCCC"/>
+            </w:tcBorders>
+            <w:tcMar>
+              <w:top w:w="80" w:type="dxa"/>
+              <w:bottom w:w="80" w:type="dxa"/>
+              <w:left w:w="80" w:type="dxa"/>
+              <w:right w:w="80" w:type="dxa"/>
+            </w:tcMar>
+          </w:tcPr>
+          <w:p>
+            <w:pPr>
+              <w:spacing w:before="80" w:after="80"/>
+            </w:pPr>
+            <w:r>
+              <w:rPr>
+                <w:rFonts w:ascii="Calibri" w:hAnsi="Calibri"/>
+                <w:sz w:val="22"/>
+              </w:rPr>
+              <w:t>Database Migration</w:t>
+            </w:r>
+          </w:p>
+        </w:tc>
+        <w:tc>
+          <w:tcPr>
+            <w:tcW w:type="dxa" w:w="3120"/>
+            <w:tcBorders>
+              <w:top w:val="single" w:sz="1" w:space="0" w:color="CCCCCC"/>
+              <w:left w:val="single" w:sz="1" w:space="0" w:color="CCCCCC"/>
+              <w:bottom w:val="single" w:sz="1" w:space="0" w:color="CCCCCC"/>
+              <w:right w:val="single" w:sz="1" w:space="0" w:color="CCCCCC"/>
+            </w:tcBorders>
+            <w:tcMar>
+              <w:top w:w="80" w:type="dxa"/>
+              <w:bottom w:w="80" w:type="dxa"/>
+              <w:left w:w="80" w:type="dxa"/>
+              <w:right w:w="80" w:type="dxa"/>
+            </w:tcMar>
+          </w:tcPr>
+          <w:p>
+            <w:pPr>
+              <w:spacing w:before="80" w:after="80"/>
+            </w:pPr>
+            <w:r>
+              <w:rPr>
+                <w:rFonts w:ascii="Calibri" w:hAnsi="Calibri"/>
+                <w:sz w:val="22"/>
+              </w:rPr>
+              <w:t>2 databases (MySQL PostgreSQL)</w:t>
+            </w:r>
+          </w:p>
+        </w:tc>
+      </w:tr>
+      <w:tr>
+        <w:tc>
+          <w:tcPr>
+            <w:tcW w:type="dxa" w:w="3120"/>
+            <w:tcBorders>
+              <w:top w:val="single" w:sz="1" w:space="0" w:color="CCCCCC"/>
+              <w:left w:val="single" w:sz="1" w:space="0" w:color="CCCCCC"/>
+              <w:bottom w:val="single" w:sz="1" w:space="0" w:color="CCCCCC"/>
+              <w:right w:val="single" w:sz="1" w:space="0" w:color="CCCCCC"/>
+            </w:tcBorders>
+            <w:tcMar>
+              <w:top w:w="80" w:type="dxa"/>
+              <w:bottom w:w="80" w:type="dxa"/>
+              <w:left w:w="80" w:type="dxa"/>
+              <w:right w:w="80" w:type="dxa"/>
+            </w:tcMar>
+          </w:tcPr>
+          <w:p>
+            <w:pPr>
+              <w:spacing w:before="80" w:after="80"/>
+            </w:pPr>
+            <w:r>
+              <w:rPr>
+                <w:rFonts w:ascii="Calibri" w:hAnsi="Calibri"/>
+                <w:sz w:val="22"/>
+              </w:rPr>
+              <w:t>Technical Environment</w:t>
+            </w:r>
+          </w:p>
+        </w:tc>
+        <w:tc>
+          <w:tcPr>
+            <w:tcW w:type="dxa" w:w="3120"/>
+            <w:tcBorders>
+              <w:top w:val="single" w:sz="1" w:space="0" w:color="CCCCCC"/>
+              <w:left w:val="single" w:sz="1" w:space="0" w:color="CCCCCC"/>
+              <w:bottom w:val="single" w:sz="1" w:space="0" w:color="CCCCCC"/>
+              <w:right w:val="single" w:sz="1" w:space="0" w:color="CCCCCC"/>
+            </w:tcBorders>
+            <w:tcMar>
+              <w:top w:w="80" w:type="dxa"/>
+              <w:bottom w:w="80" w:type="dxa"/>
+              <w:left w:w="80" w:type="dxa"/>
+              <w:right w:w="80" w:type="dxa"/>
+            </w:tcMar>
+          </w:tcPr>
+          <w:p>
+            <w:pPr>
+              <w:spacing w:before="80" w:after="80"/>
+            </w:pPr>
+            <w:r>
+              <w:rPr>
+                <w:rFonts w:ascii="Calibri" w:hAnsi="Calibri"/>
+                <w:sz w:val="22"/>
+              </w:rPr>
+              <w:t>Target AWS Region</w:t>
+            </w:r>
+          </w:p>
+        </w:tc>
+        <w:tc>
+          <w:tcPr>
+            <w:tcW w:type="dxa" w:w="3120"/>
+            <w:tcBorders>
+              <w:top w:val="single" w:sz="1" w:space="0" w:color="CCCCCC"/>
+              <w:left w:val="single" w:sz="1" w:space="0" w:color="CCCCCC"/>
+              <w:bottom w:val="single" w:sz="1" w:space="0" w:color="CCCCCC"/>
+              <w:right w:val="single" w:sz="1" w:space="0" w:color="CCCCCC"/>
+            </w:tcBorders>
+            <w:tcMar>
+              <w:top w:w="80" w:type="dxa"/>
+              <w:bottom w:w="80" w:type="dxa"/>
+              <w:left w:w="80" w:type="dxa"/>
+              <w:right w:w="80" w:type="dxa"/>
+            </w:tcMar>
+          </w:tcPr>
+          <w:p>
+            <w:pPr>
+              <w:spacing w:before="80" w:after="80"/>
+            </w:pPr>
+            <w:r>
+              <w:rPr>
+                <w:rFonts w:ascii="Calibri" w:hAnsi="Calibri"/>
+                <w:sz w:val="22"/>
+              </w:rPr>
+              <w:t>us-east-1</w:t>
+            </w:r>
+          </w:p>
+        </w:tc>
+      </w:tr>
+      <w:tr>
+        <w:tc>
+          <w:tcPr>
+            <w:tcW w:type="dxa" w:w="3120"/>
+            <w:tcBorders>
+              <w:top w:val="single" w:sz="1" w:space="0" w:color="CCCCCC"/>
+              <w:left w:val="single" w:sz="1" w:space="0" w:color="CCCCCC"/>
+              <w:bottom w:val="single" w:sz="1" w:space="0" w:color="CCCCCC"/>
+              <w:right w:val="single" w:sz="1" w:space="0" w:color="CCCCCC"/>
+            </w:tcBorders>
+            <w:tcMar>
+              <w:top w:w="80" w:type="dxa"/>
+              <w:bottom w:w="80" w:type="dxa"/>
+              <w:left w:w="80" w:type="dxa"/>
+              <w:right w:w="80" w:type="dxa"/>
+            </w:tcMar>
+          </w:tcPr>
+          <w:p>
+            <w:pPr>
+              <w:spacing w:before="80" w:after="80"/>
+            </w:pPr>
+            <w:r>
+              <w:rPr>
+                <w:rFonts w:ascii="Calibri" w:hAnsi="Calibri"/>
+                <w:sz w:val="22"/>
+              </w:rPr>
+              <w:t>Technical Environment</w:t>
+            </w:r>
+          </w:p>
+        </w:tc>
+        <w:tc>
+          <w:tcPr>
+            <w:tcW w:type="dxa" w:w="3120"/>
+            <w:tcBorders>
+              <w:top w:val="single" w:sz="1" w:space="0" w:color="CCCCCC"/>
+              <w:left w:val="single" w:sz="1" w:space="0" w:color="CCCCCC"/>
+              <w:bottom w:val="single" w:sz="1" w:space="0" w:color="CCCCCC"/>
+              <w:right w:val="single" w:sz="1" w:space="0" w:color="CCCCCC"/>
+            </w:tcBorders>
+            <w:tcMar>
+              <w:top w:w="80" w:type="dxa"/>
+              <w:bottom w:w="80" w:type="dxa"/>
+              <w:left w:w="80" w:type="dxa"/>
+              <w:right w:w="80" w:type="dxa"/>
+            </w:tcMar>
+          </w:tcPr>
+          <w:p>
+            <w:pPr>
+              <w:spacing w:before="80" w:after="80"/>
+            </w:pPr>
+            <w:r>
+              <w:rPr>
+                <w:rFonts w:ascii="Calibri" w:hAnsi="Calibri"/>
+                <w:sz w:val="22"/>
+              </w:rPr>
+              <w:t>Availability Requirements</w:t>
+            </w:r>
+          </w:p>
+        </w:tc>
+        <w:tc>
+          <w:tcPr>
+            <w:tcW w:type="dxa" w:w="3120"/>
+            <w:tcBorders>
+              <w:top w:val="single" w:sz="1" w:space="0" w:color="CCCCCC"/>
+              <w:left w:val="single" w:sz="1" w:space="0" w:color="CCCCCC"/>
+              <w:bottom w:val="single" w:sz="1" w:space="0" w:color="CCCCCC"/>
+              <w:right w:val="single" w:sz="1" w:space="0" w:color="CCCCCC"/>
+            </w:tcBorders>
+            <w:tcMar>
+              <w:top w:w="80" w:type="dxa"/>
+              <w:bottom w:w="80" w:type="dxa"/>
+              <w:left w:w="80" w:type="dxa"/>
+              <w:right w:w="80" w:type="dxa"/>
+            </w:tcMar>
+          </w:tcPr>
+          <w:p>
+            <w:pPr>
+              <w:spacing w:before="80" w:after="80"/>
+            </w:pPr>
+            <w:r>
+              <w:rPr>
+                <w:rFonts w:ascii="Calibri" w:hAnsi="Calibri"/>
+                <w:sz w:val="22"/>
+              </w:rPr>
+              <w:t>Standard (99.5%)</w:t>
+            </w:r>
+          </w:p>
+        </w:tc>
+      </w:tr>
+      <w:tr>
+        <w:tc>
+          <w:tcPr>
+            <w:tcW w:type="dxa" w:w="3120"/>
+            <w:tcBorders>
+              <w:top w:val="single" w:sz="1" w:space="0" w:color="CCCCCC"/>
+              <w:left w:val="single" w:sz="1" w:space="0" w:color="CCCCCC"/>
+              <w:bottom w:val="single" w:sz="1" w:space="0" w:color="CCCCCC"/>
+              <w:right w:val="single" w:sz="1" w:space="0" w:color="CCCCCC"/>
+            </w:tcBorders>
+            <w:tcMar>
+              <w:top w:w="80" w:type="dxa"/>
+              <w:bottom w:w="80" w:type="dxa"/>
+              <w:left w:w="80" w:type="dxa"/>
+              <w:right w:w="80" w:type="dxa"/>
+            </w:tcMar>
+          </w:tcPr>
+          <w:p>
+            <w:pPr>
+              <w:spacing w:before="80" w:after="80"/>
+            </w:pPr>
+            <w:r>
+              <w:rPr>
+                <w:rFonts w:ascii="Calibri" w:hAnsi="Calibri"/>
+                <w:sz w:val="22"/>
+              </w:rPr>
+              <w:t>Technical Environment</w:t>
+            </w:r>
+          </w:p>
+        </w:tc>
+        <w:tc>
+          <w:tcPr>
+            <w:tcW w:type="dxa" w:w="3120"/>
+            <w:tcBorders>
+              <w:top w:val="single" w:sz="1" w:space="0" w:color="CCCCCC"/>
+              <w:left w:val="single" w:sz="1" w:space="0" w:color="CCCCCC"/>
+              <w:bottom w:val="single" w:sz="1" w:space="0" w:color="CCCCCC"/>
+              <w:right w:val="single" w:sz="1" w:space="0" w:color="CCCCCC"/>
+            </w:tcBorders>
+            <w:tcMar>
+              <w:top w:w="80" w:type="dxa"/>
+              <w:bottom w:w="80" w:type="dxa"/>
+              <w:left w:w="80" w:type="dxa"/>
+              <w:right w:w="80" w:type="dxa"/>
+            </w:tcMar>
+          </w:tcPr>
+          <w:p>
+            <w:pPr>
+              <w:spacing w:before="80" w:after="80"/>
+            </w:pPr>
+            <w:r>
+              <w:rPr>
+                <w:rFonts w:ascii="Calibri" w:hAnsi="Calibri"/>
+                <w:sz w:val="22"/>
+              </w:rPr>
+              <w:t>Infrastructure Complexity</w:t>
+            </w:r>
+          </w:p>
+        </w:tc>
+        <w:tc>
+          <w:tcPr>
+            <w:tcW w:type="dxa" w:w="3120"/>
+            <w:tcBorders>
+              <w:top w:val="single" w:sz="1" w:space="0" w:color="CCCCCC"/>
+              <w:left w:val="single" w:sz="1" w:space="0" w:color="CCCCCC"/>
+              <w:bottom w:val="single" w:sz="1" w:space="0" w:color="CCCCCC"/>
+              <w:right w:val="single" w:sz="1" w:space="0" w:color="CCCCCC"/>
+            </w:tcBorders>
+            <w:tcMar>
+              <w:top w:w="80" w:type="dxa"/>
+              <w:bottom w:w="80" w:type="dxa"/>
+              <w:left w:w="80" w:type="dxa"/>
+              <w:right w:w="80" w:type="dxa"/>
+            </w:tcMar>
+          </w:tcPr>
+          <w:p>
+            <w:pPr>
+              <w:spacing w:before="80" w:after="80"/>
+            </w:pPr>
+            <w:r>
+              <w:rPr>
+                <w:rFonts w:ascii="Calibri" w:hAnsi="Calibri"/>
+                <w:sz w:val="22"/>
+              </w:rPr>
+              <w:t>EC2 RDS S3 standard</w:t>
+            </w:r>
+          </w:p>
+        </w:tc>
+      </w:tr>
+      <w:tr>
+        <w:tc>
+          <w:tcPr>
+            <w:tcW w:type="dxa" w:w="3120"/>
+            <w:tcBorders>
+              <w:top w:val="single" w:sz="1" w:space="0" w:color="CCCCCC"/>
+              <w:left w:val="single" w:sz="1" w:space="0" w:color="CCCCCC"/>
+              <w:bottom w:val="single" w:sz="1" w:space="0" w:color="CCCCCC"/>
+              <w:right w:val="single" w:sz="1" w:space="0" w:color="CCCCCC"/>
+            </w:tcBorders>
+            <w:tcMar>
+              <w:top w:w="80" w:type="dxa"/>
+              <w:bottom w:w="80" w:type="dxa"/>
+              <w:left w:w="80" w:type="dxa"/>
+              <w:right w:w="80" w:type="dxa"/>
+            </w:tcMar>
+          </w:tcPr>
+          <w:p>
+            <w:pPr>
+              <w:spacing w:before="80" w:after="80"/>
+            </w:pPr>
+            <w:r>
+              <w:rPr>
+                <w:rFonts w:ascii="Calibri" w:hAnsi="Calibri"/>
+                <w:sz w:val="22"/>
+              </w:rPr>
+              <w:t>Security &amp; Compliance</w:t>
+            </w:r>
+          </w:p>
+        </w:tc>
+        <w:tc>
+          <w:tcPr>
+            <w:tcW w:type="dxa" w:w="3120"/>
+            <w:tcBorders>
+              <w:top w:val="single" w:sz="1" w:space="0" w:color="CCCCCC"/>
+              <w:left w:val="single" w:sz="1" w:space="0" w:color="CCCCCC"/>
+              <w:bottom w:val="single" w:sz="1" w:space="0" w:color="CCCCCC"/>
+              <w:right w:val="single" w:sz="1" w:space="0" w:color="CCCCCC"/>
+            </w:tcBorders>
+            <w:tcMar>
+              <w:top w:w="80" w:type="dxa"/>
+              <w:bottom w:w="80" w:type="dxa"/>
+              <w:left w:w="80" w:type="dxa"/>
+              <w:right w:w="80" w:type="dxa"/>
+            </w:tcMar>
+          </w:tcPr>
+          <w:p>
+            <w:pPr>
+              <w:spacing w:before="80" w:after="80"/>
+            </w:pPr>
+            <w:r>
+              <w:rPr>
+                <w:rFonts w:ascii="Calibri" w:hAnsi="Calibri"/>
+                <w:sz w:val="22"/>
+              </w:rPr>
+              <w:t>Security Requirements</w:t>
+            </w:r>
+          </w:p>
+        </w:tc>
+        <w:tc>
+          <w:tcPr>
+            <w:tcW w:type="dxa" w:w="3120"/>
+            <w:tcBorders>
+              <w:top w:val="single" w:sz="1" w:space="0" w:color="CCCCCC"/>
+              <w:left w:val="single" w:sz="1" w:space="0" w:color="CCCCCC"/>
+              <w:bottom w:val="single" w:sz="1" w:space="0" w:color="CCCCCC"/>
+              <w:right w:val="single" w:sz="1" w:space="0" w:color="CCCCCC"/>
+            </w:tcBorders>
+            <w:tcMar>
+              <w:top w:w="80" w:type="dxa"/>
+              <w:bottom w:w="80" w:type="dxa"/>
+              <w:left w:w="80" w:type="dxa"/>
+              <w:right w:w="80" w:type="dxa"/>
+            </w:tcMar>
+          </w:tcPr>
+          <w:p>
+            <w:pPr>
+              <w:spacing w:before="80" w:after="80"/>
+            </w:pPr>
+            <w:r>
+              <w:rPr>
+                <w:rFonts w:ascii="Calibri" w:hAnsi="Calibri"/>
+                <w:sz w:val="22"/>
+              </w:rPr>
+              <w:t>VPC Security Groups IAM</w:t>
+            </w:r>
+          </w:p>
+        </w:tc>
+      </w:tr>
+      <w:tr>
+        <w:tc>
+          <w:tcPr>
+            <w:tcW w:type="dxa" w:w="3120"/>
+            <w:tcBorders>
+              <w:top w:val="single" w:sz="1" w:space="0" w:color="CCCCCC"/>
+              <w:left w:val="single" w:sz="1" w:space="0" w:color="CCCCCC"/>
+              <w:bottom w:val="single" w:sz="1" w:space="0" w:color="CCCCCC"/>
+              <w:right w:val="single" w:sz="1" w:space="0" w:color="CCCCCC"/>
+            </w:tcBorders>
+            <w:tcMar>
+              <w:top w:w="80" w:type="dxa"/>
+              <w:bottom w:w="80" w:type="dxa"/>
+              <w:left w:w="80" w:type="dxa"/>
+              <w:right w:w="80" w:type="dxa"/>
+            </w:tcMar>
+          </w:tcPr>
+          <w:p>
+            <w:pPr>
+              <w:spacing w:before="80" w:after="80"/>
+            </w:pPr>
+            <w:r>
+              <w:rPr>
+                <w:rFonts w:ascii="Calibri" w:hAnsi="Calibri"/>
+                <w:sz w:val="22"/>
+              </w:rPr>
+              <w:t>Security &amp; Compliance</w:t>
+            </w:r>
+          </w:p>
+        </w:tc>
+        <w:tc>
+          <w:tcPr>
+            <w:tcW w:type="dxa" w:w="3120"/>
+            <w:tcBorders>
+              <w:top w:val="single" w:sz="1" w:space="0" w:color="CCCCCC"/>
+              <w:left w:val="single" w:sz="1" w:space="0" w:color="CCCCCC"/>
+              <w:bottom w:val="single" w:sz="1" w:space="0" w:color="CCCCCC"/>
+              <w:right w:val="single" w:sz="1" w:space="0" w:color="CCCCCC"/>
+            </w:tcBorders>
+            <w:tcMar>
+              <w:top w:w="80" w:type="dxa"/>
+              <w:bottom w:w="80" w:type="dxa"/>
+              <w:left w:w="80" w:type="dxa"/>
+              <w:right w:w="80" w:type="dxa"/>
+            </w:tcMar>
+          </w:tcPr>
+          <w:p>
+            <w:pPr>
+              <w:spacing w:before="80" w:after="80"/>
+            </w:pPr>
+            <w:r>
+              <w:rPr>
+                <w:rFonts w:ascii="Calibri" w:hAnsi="Calibri"/>
+                <w:sz w:val="22"/>
+              </w:rPr>
+              <w:t>Compliance Frameworks</w:t>
+            </w:r>
+          </w:p>
+        </w:tc>
+        <w:tc>
+          <w:tcPr>
+            <w:tcW w:type="dxa" w:w="3120"/>
+            <w:tcBorders>
+              <w:top w:val="single" w:sz="1" w:space="0" w:color="CCCCCC"/>
+              <w:left w:val="single" w:sz="1" w:space="0" w:color="CCCCCC"/>
+              <w:bottom w:val="single" w:sz="1" w:space="0" w:color="CCCCCC"/>
+              <w:right w:val="single" w:sz="1" w:space="0" w:color="CCCCCC"/>
+            </w:tcBorders>
+            <w:tcMar>
+              <w:top w:w="80" w:type="dxa"/>
+              <w:bottom w:w="80" w:type="dxa"/>
+              <w:left w:w="80" w:type="dxa"/>
+              <w:right w:w="80" w:type="dxa"/>
+            </w:tcMar>
+          </w:tcPr>
+          <w:p>
+            <w:pPr>
+              <w:spacing w:before="80" w:after="80"/>
+            </w:pPr>
+            <w:r>
+              <w:rPr>
+                <w:rFonts w:ascii="Calibri" w:hAnsi="Calibri"/>
+                <w:sz w:val="22"/>
+              </w:rPr>
+              <w:t>SOC2</w:t>
+            </w:r>
+          </w:p>
+        </w:tc>
+      </w:tr>
+      <w:tr>
+        <w:tc>
+          <w:tcPr>
+            <w:tcW w:type="dxa" w:w="3120"/>
+            <w:tcBorders>
+              <w:top w:val="single" w:sz="1" w:space="0" w:color="CCCCCC"/>
+              <w:left w:val="single" w:sz="1" w:space="0" w:color="CCCCCC"/>
+              <w:bottom w:val="single" w:sz="1" w:space="0" w:color="CCCCCC"/>
+              <w:right w:val="single" w:sz="1" w:space="0" w:color="CCCCCC"/>
+            </w:tcBorders>
+            <w:tcMar>
+              <w:top w:w="80" w:type="dxa"/>
+              <w:bottom w:w="80" w:type="dxa"/>
+              <w:left w:w="80" w:type="dxa"/>
+              <w:right w:w="80" w:type="dxa"/>
+            </w:tcMar>
+          </w:tcPr>
+          <w:p>
+            <w:pPr>
+              <w:spacing w:before="80" w:after="80"/>
+            </w:pPr>
+            <w:r>
+              <w:rPr>
+                <w:rFonts w:ascii="Calibri" w:hAnsi="Calibri"/>
+                <w:sz w:val="22"/>
+              </w:rPr>
+              <w:t>Performance</w:t>
+            </w:r>
+          </w:p>
+        </w:tc>
+        <w:tc>
+          <w:tcPr>
+            <w:tcW w:type="dxa" w:w="3120"/>
+            <w:tcBorders>
+              <w:top w:val="single" w:sz="1" w:space="0" w:color="CCCCCC"/>
+              <w:left w:val="single" w:sz="1" w:space="0" w:color="CCCCCC"/>
+              <w:bottom w:val="single" w:sz="1" w:space="0" w:color="CCCCCC"/>
+              <w:right w:val="single" w:sz="1" w:space="0" w:color="CCCCCC"/>
+            </w:tcBorders>
+            <w:tcMar>
+              <w:top w:w="80" w:type="dxa"/>
+              <w:bottom w:w="80" w:type="dxa"/>
+              <w:left w:w="80" w:type="dxa"/>
+              <w:right w:w="80" w:type="dxa"/>
+            </w:tcMar>
+          </w:tcPr>
+          <w:p>
+            <w:pPr>
+              <w:spacing w:before="80" w:after="80"/>
+            </w:pPr>
+            <w:r>
+              <w:rPr>
+                <w:rFonts w:ascii="Calibri" w:hAnsi="Calibri"/>
+                <w:sz w:val="22"/>
+              </w:rPr>
+              <w:t>Migration Window</w:t>
+            </w:r>
+          </w:p>
+        </w:tc>
+        <w:tc>
+          <w:tcPr>
+            <w:tcW w:type="dxa" w:w="3120"/>
+            <w:tcBorders>
+              <w:top w:val="single" w:sz="1" w:space="0" w:color="CCCCCC"/>
+              <w:left w:val="single" w:sz="1" w:space="0" w:color="CCCCCC"/>
+              <w:bottom w:val="single" w:sz="1" w:space="0" w:color="CCCCCC"/>
+              <w:right w:val="single" w:sz="1" w:space="0" w:color="CCCCCC"/>
+            </w:tcBorders>
+            <w:tcMar>
+              <w:top w:w="80" w:type="dxa"/>
+              <w:bottom w:w="80" w:type="dxa"/>
+              <w:left w:w="80" w:type="dxa"/>
+              <w:right w:w="80" w:type="dxa"/>
+            </w:tcMar>
+          </w:tcPr>
+          <w:p>
+            <w:pPr>
+              <w:spacing w:before="80" w:after="80"/>
+            </w:pPr>
+            <w:r>
+              <w:rPr>
+                <w:rFonts w:ascii="Calibri" w:hAnsi="Calibri"/>
+                <w:sz w:val="22"/>
+              </w:rPr>
+              <w:t>Weekend maintenance windows</w:t>
+            </w:r>
+          </w:p>
+        </w:tc>
+      </w:tr>
+      <w:tr>
+        <w:tc>
+          <w:tcPr>
+            <w:tcW w:type="dxa" w:w="3120"/>
+            <w:tcBorders>
+              <w:top w:val="single" w:sz="1" w:space="0" w:color="CCCCCC"/>
+              <w:left w:val="single" w:sz="1" w:space="0" w:color="CCCCCC"/>
+              <w:bottom w:val="single" w:sz="1" w:space="0" w:color="CCCCCC"/>
+              <w:right w:val="single" w:sz="1" w:space="0" w:color="CCCCCC"/>
+            </w:tcBorders>
+            <w:tcMar>
+              <w:top w:w="80" w:type="dxa"/>
+              <w:bottom w:w="80" w:type="dxa"/>
+              <w:left w:w="80" w:type="dxa"/>
+              <w:right w:w="80" w:type="dxa"/>
+            </w:tcMar>
+          </w:tcPr>
+          <w:p>
+            <w:pPr>
+              <w:spacing w:before="80" w:after="80"/>
+            </w:pPr>
+            <w:r>
+              <w:rPr>
+                <w:rFonts w:ascii="Calibri" w:hAnsi="Calibri"/>
+                <w:sz w:val="22"/>
+              </w:rPr>
+              <w:t>Performance</w:t>
+            </w:r>
+          </w:p>
+        </w:tc>
+        <w:tc>
+          <w:tcPr>
+            <w:tcW w:type="dxa" w:w="3120"/>
+            <w:tcBorders>
+              <w:top w:val="single" w:sz="1" w:space="0" w:color="CCCCCC"/>
+              <w:left w:val="single" w:sz="1" w:space="0" w:color="CCCCCC"/>
+              <w:bottom w:val="single" w:sz="1" w:space="0" w:color="CCCCCC"/>
+              <w:right w:val="single" w:sz="1" w:space="0" w:color="CCCCCC"/>
+            </w:tcBorders>
+            <w:tcMar>
+              <w:top w:w="80" w:type="dxa"/>
+              <w:bottom w:w="80" w:type="dxa"/>
+              <w:left w:w="80" w:type="dxa"/>
+              <w:right w:w="80" w:type="dxa"/>
+            </w:tcMar>
+          </w:tcPr>
+          <w:p>
+            <w:pPr>
+              <w:spacing w:before="80" w:after="80"/>
+            </w:pPr>
+            <w:r>
+              <w:rPr>
+                <w:rFonts w:ascii="Calibri" w:hAnsi="Calibri"/>
+                <w:sz w:val="22"/>
+              </w:rPr>
+              <w:t>Performance Requirements</w:t>
+            </w:r>
+          </w:p>
+        </w:tc>
+        <w:tc>
+          <w:tcPr>
+            <w:tcW w:type="dxa" w:w="3120"/>
+            <w:tcBorders>
+              <w:top w:val="single" w:sz="1" w:space="0" w:color="CCCCCC"/>
+              <w:left w:val="single" w:sz="1" w:space="0" w:color="CCCCCC"/>
+              <w:bottom w:val="single" w:sz="1" w:space="0" w:color="CCCCCC"/>
+              <w:right w:val="single" w:sz="1" w:space="0" w:color="CCCCCC"/>
+            </w:tcBorders>
+            <w:tcMar>
+              <w:top w:w="80" w:type="dxa"/>
+              <w:bottom w:w="80" w:type="dxa"/>
+              <w:left w:w="80" w:type="dxa"/>
+              <w:right w:w="80" w:type="dxa"/>
+            </w:tcMar>
+          </w:tcPr>
+          <w:p>
+            <w:pPr>
+              <w:spacing w:before="80" w:after="80"/>
+            </w:pPr>
+            <w:r>
+              <w:rPr>
+                <w:rFonts w:ascii="Calibri" w:hAnsi="Calibri"/>
+                <w:sz w:val="22"/>
+              </w:rPr>
+              <w:t>Match on-premises baseline</w:t>
+            </w:r>
+          </w:p>
+        </w:tc>
+      </w:tr>
+      <w:tr>
+        <w:tc>
+          <w:tcPr>
+            <w:tcW w:type="dxa" w:w="3120"/>
+            <w:tcBorders>
+              <w:top w:val="single" w:sz="1" w:space="0" w:color="CCCCCC"/>
+              <w:left w:val="single" w:sz="1" w:space="0" w:color="CCCCCC"/>
+              <w:bottom w:val="single" w:sz="1" w:space="0" w:color="CCCCCC"/>
+              <w:right w:val="single" w:sz="1" w:space="0" w:color="CCCCCC"/>
+            </w:tcBorders>
+            <w:tcMar>
+              <w:top w:w="80" w:type="dxa"/>
+              <w:bottom w:w="80" w:type="dxa"/>
+              <w:left w:w="80" w:type="dxa"/>
+              <w:right w:w="80" w:type="dxa"/>
+            </w:tcMar>
+          </w:tcPr>
+          <w:p>
+            <w:pPr>
+              <w:spacing w:before="80" w:after="80"/>
+            </w:pPr>
+            <w:r>
+              <w:rPr>
+                <w:rFonts w:ascii="Calibri" w:hAnsi="Calibri"/>
+                <w:sz w:val="22"/>
+              </w:rPr>
+              <w:t>Environment</w:t>
+            </w:r>
+          </w:p>
+        </w:tc>
+        <w:tc>
+          <w:tcPr>
+            <w:tcW w:type="dxa" w:w="3120"/>
+            <w:tcBorders>
+              <w:top w:val="single" w:sz="1" w:space="0" w:color="CCCCCC"/>
+              <w:left w:val="single" w:sz="1" w:space="0" w:color="CCCCCC"/>
+              <w:bottom w:val="single" w:sz="1" w:space="0" w:color="CCCCCC"/>
+              <w:right w:val="single" w:sz="1" w:space="0" w:color="CCCCCC"/>
+            </w:tcBorders>
+            <w:tcMar>
+              <w:top w:w="80" w:type="dxa"/>
+              <w:bottom w:w="80" w:type="dxa"/>
+              <w:left w:w="80" w:type="dxa"/>
+              <w:right w:w="80" w:type="dxa"/>
+            </w:tcMar>
+          </w:tcPr>
+          <w:p>
+            <w:pPr>
+              <w:spacing w:before="80" w:after="80"/>
+            </w:pPr>
+            <w:r>
+              <w:rPr>
+                <w:rFonts w:ascii="Calibri" w:hAnsi="Calibri"/>
+                <w:sz w:val="22"/>
+              </w:rPr>
+              <w:t>Deployment Environments</w:t>
+            </w:r>
+          </w:p>
+        </w:tc>
+        <w:tc>
+          <w:tcPr>
+            <w:tcW w:type="dxa" w:w="3120"/>
+            <w:tcBorders>
+              <w:top w:val="single" w:sz="1" w:space="0" w:color="CCCCCC"/>
+              <w:left w:val="single" w:sz="1" w:space="0" w:color="CCCCCC"/>
+              <w:bottom w:val="single" w:sz="1" w:space="0" w:color="CCCCCC"/>
+              <w:right w:val="single" w:sz="1" w:space="0" w:color="CCCCCC"/>
+            </w:tcBorders>
+            <w:tcMar>
+              <w:top w:w="80" w:type="dxa"/>
+              <w:bottom w:w="80" w:type="dxa"/>
+              <w:left w:w="80" w:type="dxa"/>
+              <w:right w:w="80" w:type="dxa"/>
+            </w:tcMar>
+          </w:tcPr>
+          <w:p>
+            <w:pPr>
+              <w:spacing w:before="80" w:after="80"/>
+            </w:pPr>
+            <w:r>
+              <w:rPr>
+                <w:rFonts w:ascii="Calibri" w:hAnsi="Calibri"/>
+                <w:sz w:val="22"/>
+              </w:rPr>
+              <w:t>2 environments (dev prod)</w:t>
+            </w:r>
+          </w:p>
+        </w:tc>
+      </w:tr>
+    </w:tbl>
+    <w:p>
+      <w:pPr>
+        <w:pStyle w:val="Caption"/>
+        <w:spacing w:before="60" w:after="240"/>
+        <w:jc w:val="center"/>
+      </w:pPr>
+      <w:r>
+        <w:rPr>
+          <w:rFonts w:ascii="Calibri" w:hAnsi="Calibri"/>
+          <w:sz w:val="24"/>
+        </w:rPr>
+        <w:t xml:space="preserve">Table </w:t>
+      </w:r>
+      <w:r>
+        <w:fldChar w:fldCharType="begin"/>
+      </w:r>
+      <w:r>
+        <w:instrText xml:space="preserve"> SEQ Table \* ARABIC </w:instrText>
+      </w:r>
+      <w:r>
+        <w:fldChar w:fldCharType="separate"/>
+      </w:r>
+      <w:r>
+        <w:rPr>
+          <w:rFonts w:ascii="Calibri" w:hAnsi="Calibri"/>
+          <w:sz w:val="24"/>
+        </w:rPr>
+        <w:t>1</w:t>
+      </w:r>
+      <w:r>
+        <w:fldChar w:fldCharType="end"/>
+      </w:r>
+      <w:r>
+        <w:rPr>
+          <w:rFonts w:ascii="Calibri" w:hAnsi="Calibri"/>
+          <w:sz w:val="24"/>
+        </w:rPr>
+        <w:t>: Engagement Scope Parameters</w:t>
+      </w:r>
+    </w:p>
+    <w:p>
+      <w:pPr>
+        <w:spacing w:after="160"/>
+      </w:pPr>
+      <w:r>
+        <w:rPr>
+          <w:rFonts w:ascii="Calibri" w:hAnsi="Calibri"/>
+          <w:i/>
+          <w:sz w:val="22"/>
+        </w:rPr>
+        <w:t>Note: Changes to these parameters may require scope adjustment and additional investment.</w:t>
+      </w:r>
+    </w:p>
+    <w:p>
+      <w:pPr>
         <w:pStyle w:val="Heading2"/>
         <w:spacing w:before="240" w:after="120"/>
         <w:ind w:left="0" w:firstLine="0"/>
@@ -1440,35 +3060,564 @@
     </w:p>
     <w:p>
       <w:pPr>
-        <w:spacing w:after="160"/>
+        <w:spacing w:after="120"/>
       </w:pPr>
-      <w:r>
-        <w:rPr>
-          <w:rFonts w:ascii="Calibri" w:hAnsi="Calibri"/>
-          <w:b/>
-          <w:sz w:val="22"/>
-        </w:rPr>
-        <w:t>layout:</w:t>
-      </w:r>
       <w:r>
         <w:rPr>
           <w:rFonts w:ascii="Calibri" w:hAnsi="Calibri"/>
           <w:sz w:val="22"/>
         </w:rPr>
-        <w:t xml:space="preserve"> table</w:t>
+        <w:t>**layout:** table</w:t>
       </w:r>
     </w:p>
     <w:p>
       <w:pPr>
-        <w:spacing w:after="160"/>
+        <w:spacing w:after="120"/>
       </w:pPr>
       <w:r>
         <w:rPr>
           <w:rFonts w:ascii="Calibri" w:hAnsi="Calibri"/>
-          <w:b/>
           <w:sz w:val="22"/>
         </w:rPr>
-        <w:t>Path to Cloud-First Infrastructure</w:t>
+        <w:t>**Path to Cloud-First Infrastructure**</w:t>
+      </w:r>
+    </w:p>
+    <w:tbl>
+      <w:tblPr>
+        <w:tblStyle w:val="TableGrid"/>
+        <w:tblW w:type="auto" w:w="0"/>
+        <w:tblLayout w:type="fixed"/>
+        <w:tblLook w:firstColumn="1" w:firstRow="1" w:lastColumn="0" w:lastRow="0" w:noHBand="0" w:noVBand="1" w:val="04A0"/>
+      </w:tblPr>
+      <w:tblGrid>
+        <w:gridCol w:w="2160"/>
+        <w:gridCol w:w="2160"/>
+        <w:gridCol w:w="2160"/>
+        <w:gridCol w:w="2160"/>
+      </w:tblGrid>
+      <w:tr>
+        <w:tc>
+          <w:tcPr>
+            <w:tcW w:type="dxa" w:w="663"/>
+            <w:tcBorders>
+              <w:top w:val="single" w:sz="1" w:space="0" w:color="CCCCCC"/>
+              <w:left w:val="single" w:sz="1" w:space="0" w:color="CCCCCC"/>
+              <w:bottom w:val="single" w:sz="1" w:space="0" w:color="CCCCCC"/>
+              <w:right w:val="single" w:sz="1" w:space="0" w:color="CCCCCC"/>
+            </w:tcBorders>
+            <w:tcMar>
+              <w:top w:w="80" w:type="dxa"/>
+              <w:bottom w:w="80" w:type="dxa"/>
+              <w:left w:w="80" w:type="dxa"/>
+              <w:right w:w="80" w:type="dxa"/>
+            </w:tcMar>
+            <w:vAlign w:val="center"/>
+            <w:shd w:fill="E8F0F8"/>
+          </w:tcPr>
+          <w:p>
+            <w:pPr>
+              <w:spacing w:before="120" w:after="120"/>
+            </w:pPr>
+            <w:r>
+              <w:rPr>
+                <w:rFonts w:ascii="Calibri" w:hAnsi="Calibri"/>
+                <w:b/>
+                <w:sz w:val="22"/>
+              </w:rPr>
+              <w:t>Phase No</w:t>
+            </w:r>
+          </w:p>
+        </w:tc>
+        <w:tc>
+          <w:tcPr>
+            <w:tcW w:type="dxa" w:w="2899"/>
+            <w:tcBorders>
+              <w:top w:val="single" w:sz="1" w:space="0" w:color="CCCCCC"/>
+              <w:left w:val="single" w:sz="1" w:space="0" w:color="CCCCCC"/>
+              <w:bottom w:val="single" w:sz="1" w:space="0" w:color="CCCCCC"/>
+              <w:right w:val="single" w:sz="1" w:space="0" w:color="CCCCCC"/>
+            </w:tcBorders>
+            <w:tcMar>
+              <w:top w:w="80" w:type="dxa"/>
+              <w:bottom w:w="80" w:type="dxa"/>
+              <w:left w:w="80" w:type="dxa"/>
+              <w:right w:w="80" w:type="dxa"/>
+            </w:tcMar>
+            <w:vAlign w:val="center"/>
+            <w:shd w:fill="E8F0F8"/>
+          </w:tcPr>
+          <w:p>
+            <w:pPr>
+              <w:spacing w:before="120" w:after="120"/>
+            </w:pPr>
+            <w:r>
+              <w:rPr>
+                <w:rFonts w:ascii="Calibri" w:hAnsi="Calibri"/>
+                <w:b/>
+                <w:sz w:val="22"/>
+              </w:rPr>
+              <w:t>Phase Description</w:t>
+            </w:r>
+          </w:p>
+        </w:tc>
+        <w:tc>
+          <w:tcPr>
+            <w:tcW w:type="dxa" w:w="2899"/>
+            <w:tcBorders>
+              <w:top w:val="single" w:sz="1" w:space="0" w:color="CCCCCC"/>
+              <w:left w:val="single" w:sz="1" w:space="0" w:color="CCCCCC"/>
+              <w:bottom w:val="single" w:sz="1" w:space="0" w:color="CCCCCC"/>
+              <w:right w:val="single" w:sz="1" w:space="0" w:color="CCCCCC"/>
+            </w:tcBorders>
+            <w:tcMar>
+              <w:top w:w="80" w:type="dxa"/>
+              <w:bottom w:w="80" w:type="dxa"/>
+              <w:left w:w="80" w:type="dxa"/>
+              <w:right w:w="80" w:type="dxa"/>
+            </w:tcMar>
+            <w:vAlign w:val="center"/>
+            <w:shd w:fill="E8F0F8"/>
+          </w:tcPr>
+          <w:p>
+            <w:pPr>
+              <w:spacing w:before="120" w:after="120"/>
+            </w:pPr>
+            <w:r>
+              <w:rPr>
+                <w:rFonts w:ascii="Calibri" w:hAnsi="Calibri"/>
+                <w:b/>
+                <w:sz w:val="22"/>
+              </w:rPr>
+              <w:t>Timeline</w:t>
+            </w:r>
+          </w:p>
+        </w:tc>
+        <w:tc>
+          <w:tcPr>
+            <w:tcW w:type="dxa" w:w="2899"/>
+            <w:tcBorders>
+              <w:top w:val="single" w:sz="1" w:space="0" w:color="CCCCCC"/>
+              <w:left w:val="single" w:sz="1" w:space="0" w:color="CCCCCC"/>
+              <w:bottom w:val="single" w:sz="1" w:space="0" w:color="CCCCCC"/>
+              <w:right w:val="single" w:sz="1" w:space="0" w:color="CCCCCC"/>
+            </w:tcBorders>
+            <w:tcMar>
+              <w:top w:w="80" w:type="dxa"/>
+              <w:bottom w:w="80" w:type="dxa"/>
+              <w:left w:w="80" w:type="dxa"/>
+              <w:right w:w="80" w:type="dxa"/>
+            </w:tcMar>
+            <w:vAlign w:val="center"/>
+            <w:shd w:fill="E8F0F8"/>
+          </w:tcPr>
+          <w:p>
+            <w:pPr>
+              <w:spacing w:before="120" w:after="120"/>
+            </w:pPr>
+            <w:r>
+              <w:rPr>
+                <w:rFonts w:ascii="Calibri" w:hAnsi="Calibri"/>
+                <w:b/>
+                <w:sz w:val="22"/>
+              </w:rPr>
+              <w:t>Key Deliverables</w:t>
+            </w:r>
+          </w:p>
+        </w:tc>
+      </w:tr>
+      <w:tr>
+        <w:tc>
+          <w:tcPr>
+            <w:tcW w:type="dxa" w:w="663"/>
+            <w:tcBorders>
+              <w:top w:val="single" w:sz="1" w:space="0" w:color="CCCCCC"/>
+              <w:left w:val="single" w:sz="1" w:space="0" w:color="CCCCCC"/>
+              <w:bottom w:val="single" w:sz="1" w:space="0" w:color="CCCCCC"/>
+              <w:right w:val="single" w:sz="1" w:space="0" w:color="CCCCCC"/>
+            </w:tcBorders>
+            <w:tcMar>
+              <w:top w:w="80" w:type="dxa"/>
+              <w:bottom w:w="80" w:type="dxa"/>
+              <w:left w:w="80" w:type="dxa"/>
+              <w:right w:w="80" w:type="dxa"/>
+            </w:tcMar>
+          </w:tcPr>
+          <w:p>
+            <w:pPr>
+              <w:spacing w:before="80" w:after="80"/>
+            </w:pPr>
+            <w:r>
+              <w:rPr>
+                <w:rFonts w:ascii="Calibri" w:hAnsi="Calibri"/>
+                <w:sz w:val="22"/>
+              </w:rPr>
+              <w:t>Phase 1</w:t>
+            </w:r>
+          </w:p>
+        </w:tc>
+        <w:tc>
+          <w:tcPr>
+            <w:tcW w:type="dxa" w:w="2899"/>
+            <w:tcBorders>
+              <w:top w:val="single" w:sz="1" w:space="0" w:color="CCCCCC"/>
+              <w:left w:val="single" w:sz="1" w:space="0" w:color="CCCCCC"/>
+              <w:bottom w:val="single" w:sz="1" w:space="0" w:color="CCCCCC"/>
+              <w:right w:val="single" w:sz="1" w:space="0" w:color="CCCCCC"/>
+            </w:tcBorders>
+            <w:tcMar>
+              <w:top w:w="80" w:type="dxa"/>
+              <w:bottom w:w="80" w:type="dxa"/>
+              <w:left w:w="80" w:type="dxa"/>
+              <w:right w:w="80" w:type="dxa"/>
+            </w:tcMar>
+          </w:tcPr>
+          <w:p>
+            <w:pPr>
+              <w:spacing w:before="80" w:after="80"/>
+            </w:pPr>
+            <w:r>
+              <w:rPr>
+                <w:rFonts w:ascii="Calibri" w:hAnsi="Calibri"/>
+                <w:sz w:val="22"/>
+              </w:rPr>
+              <w:t>Discovery &amp; Assessment</w:t>
+            </w:r>
+          </w:p>
+        </w:tc>
+        <w:tc>
+          <w:tcPr>
+            <w:tcW w:type="dxa" w:w="2899"/>
+            <w:tcBorders>
+              <w:top w:val="single" w:sz="1" w:space="0" w:color="CCCCCC"/>
+              <w:left w:val="single" w:sz="1" w:space="0" w:color="CCCCCC"/>
+              <w:bottom w:val="single" w:sz="1" w:space="0" w:color="CCCCCC"/>
+              <w:right w:val="single" w:sz="1" w:space="0" w:color="CCCCCC"/>
+            </w:tcBorders>
+            <w:tcMar>
+              <w:top w:w="80" w:type="dxa"/>
+              <w:bottom w:w="80" w:type="dxa"/>
+              <w:left w:w="80" w:type="dxa"/>
+              <w:right w:w="80" w:type="dxa"/>
+            </w:tcMar>
+          </w:tcPr>
+          <w:p>
+            <w:pPr>
+              <w:spacing w:before="80" w:after="80"/>
+            </w:pPr>
+            <w:r>
+              <w:rPr>
+                <w:rFonts w:ascii="Calibri" w:hAnsi="Calibri"/>
+                <w:sz w:val="22"/>
+              </w:rPr>
+              <w:t>Months 1-2</w:t>
+            </w:r>
+          </w:p>
+        </w:tc>
+        <w:tc>
+          <w:tcPr>
+            <w:tcW w:type="dxa" w:w="2899"/>
+            <w:tcBorders>
+              <w:top w:val="single" w:sz="1" w:space="0" w:color="CCCCCC"/>
+              <w:left w:val="single" w:sz="1" w:space="0" w:color="CCCCCC"/>
+              <w:bottom w:val="single" w:sz="1" w:space="0" w:color="CCCCCC"/>
+              <w:right w:val="single" w:sz="1" w:space="0" w:color="CCCCCC"/>
+            </w:tcBorders>
+            <w:tcMar>
+              <w:top w:w="80" w:type="dxa"/>
+              <w:bottom w:w="80" w:type="dxa"/>
+              <w:left w:w="80" w:type="dxa"/>
+              <w:right w:w="80" w:type="dxa"/>
+            </w:tcMar>
+          </w:tcPr>
+          <w:p>
+            <w:pPr>
+              <w:spacing w:before="80" w:after="80"/>
+            </w:pPr>
+            <w:r>
+              <w:rPr>
+                <w:rFonts w:ascii="Calibri" w:hAnsi="Calibri"/>
+                <w:sz w:val="22"/>
+              </w:rPr>
+              <w:t>Application inventory complete, Dependencies mapped, Migration waves planned</w:t>
+            </w:r>
+          </w:p>
+        </w:tc>
+      </w:tr>
+      <w:tr>
+        <w:tc>
+          <w:tcPr>
+            <w:tcW w:type="dxa" w:w="663"/>
+            <w:tcBorders>
+              <w:top w:val="single" w:sz="1" w:space="0" w:color="CCCCCC"/>
+              <w:left w:val="single" w:sz="1" w:space="0" w:color="CCCCCC"/>
+              <w:bottom w:val="single" w:sz="1" w:space="0" w:color="CCCCCC"/>
+              <w:right w:val="single" w:sz="1" w:space="0" w:color="CCCCCC"/>
+            </w:tcBorders>
+            <w:tcMar>
+              <w:top w:w="80" w:type="dxa"/>
+              <w:bottom w:w="80" w:type="dxa"/>
+              <w:left w:w="80" w:type="dxa"/>
+              <w:right w:w="80" w:type="dxa"/>
+            </w:tcMar>
+          </w:tcPr>
+          <w:p>
+            <w:pPr>
+              <w:spacing w:before="80" w:after="80"/>
+            </w:pPr>
+            <w:r>
+              <w:rPr>
+                <w:rFonts w:ascii="Calibri" w:hAnsi="Calibri"/>
+                <w:sz w:val="22"/>
+              </w:rPr>
+              <w:t>Phase 2</w:t>
+            </w:r>
+          </w:p>
+        </w:tc>
+        <w:tc>
+          <w:tcPr>
+            <w:tcW w:type="dxa" w:w="2899"/>
+            <w:tcBorders>
+              <w:top w:val="single" w:sz="1" w:space="0" w:color="CCCCCC"/>
+              <w:left w:val="single" w:sz="1" w:space="0" w:color="CCCCCC"/>
+              <w:bottom w:val="single" w:sz="1" w:space="0" w:color="CCCCCC"/>
+              <w:right w:val="single" w:sz="1" w:space="0" w:color="CCCCCC"/>
+            </w:tcBorders>
+            <w:tcMar>
+              <w:top w:w="80" w:type="dxa"/>
+              <w:bottom w:w="80" w:type="dxa"/>
+              <w:left w:w="80" w:type="dxa"/>
+              <w:right w:w="80" w:type="dxa"/>
+            </w:tcMar>
+          </w:tcPr>
+          <w:p>
+            <w:pPr>
+              <w:spacing w:before="80" w:after="80"/>
+            </w:pPr>
+            <w:r>
+              <w:rPr>
+                <w:rFonts w:ascii="Calibri" w:hAnsi="Calibri"/>
+                <w:sz w:val="22"/>
+              </w:rPr>
+              <w:t>Migration Execution</w:t>
+            </w:r>
+          </w:p>
+        </w:tc>
+        <w:tc>
+          <w:tcPr>
+            <w:tcW w:type="dxa" w:w="2899"/>
+            <w:tcBorders>
+              <w:top w:val="single" w:sz="1" w:space="0" w:color="CCCCCC"/>
+              <w:left w:val="single" w:sz="1" w:space="0" w:color="CCCCCC"/>
+              <w:bottom w:val="single" w:sz="1" w:space="0" w:color="CCCCCC"/>
+              <w:right w:val="single" w:sz="1" w:space="0" w:color="CCCCCC"/>
+            </w:tcBorders>
+            <w:tcMar>
+              <w:top w:w="80" w:type="dxa"/>
+              <w:bottom w:w="80" w:type="dxa"/>
+              <w:left w:w="80" w:type="dxa"/>
+              <w:right w:w="80" w:type="dxa"/>
+            </w:tcMar>
+          </w:tcPr>
+          <w:p>
+            <w:pPr>
+              <w:spacing w:before="80" w:after="80"/>
+            </w:pPr>
+            <w:r>
+              <w:rPr>
+                <w:rFonts w:ascii="Calibri" w:hAnsi="Calibri"/>
+                <w:sz w:val="22"/>
+              </w:rPr>
+              <w:t>Months 3-6</w:t>
+            </w:r>
+          </w:p>
+        </w:tc>
+        <w:tc>
+          <w:tcPr>
+            <w:tcW w:type="dxa" w:w="2899"/>
+            <w:tcBorders>
+              <w:top w:val="single" w:sz="1" w:space="0" w:color="CCCCCC"/>
+              <w:left w:val="single" w:sz="1" w:space="0" w:color="CCCCCC"/>
+              <w:bottom w:val="single" w:sz="1" w:space="0" w:color="CCCCCC"/>
+              <w:right w:val="single" w:sz="1" w:space="0" w:color="CCCCCC"/>
+            </w:tcBorders>
+            <w:tcMar>
+              <w:top w:w="80" w:type="dxa"/>
+              <w:bottom w:w="80" w:type="dxa"/>
+              <w:left w:w="80" w:type="dxa"/>
+              <w:right w:w="80" w:type="dxa"/>
+            </w:tcMar>
+          </w:tcPr>
+          <w:p>
+            <w:pPr>
+              <w:spacing w:before="80" w:after="80"/>
+            </w:pPr>
+            <w:r>
+              <w:rPr>
+                <w:rFonts w:ascii="Calibri" w:hAnsi="Calibri"/>
+                <w:sz w:val="22"/>
+              </w:rPr>
+              <w:t>Landing zone operational, Waves 1-3 migrated, Applications validated</w:t>
+            </w:r>
+          </w:p>
+        </w:tc>
+      </w:tr>
+      <w:tr>
+        <w:tc>
+          <w:tcPr>
+            <w:tcW w:type="dxa" w:w="663"/>
+            <w:tcBorders>
+              <w:top w:val="single" w:sz="1" w:space="0" w:color="CCCCCC"/>
+              <w:left w:val="single" w:sz="1" w:space="0" w:color="CCCCCC"/>
+              <w:bottom w:val="single" w:sz="1" w:space="0" w:color="CCCCCC"/>
+              <w:right w:val="single" w:sz="1" w:space="0" w:color="CCCCCC"/>
+            </w:tcBorders>
+            <w:tcMar>
+              <w:top w:w="80" w:type="dxa"/>
+              <w:bottom w:w="80" w:type="dxa"/>
+              <w:left w:w="80" w:type="dxa"/>
+              <w:right w:w="80" w:type="dxa"/>
+            </w:tcMar>
+          </w:tcPr>
+          <w:p>
+            <w:pPr>
+              <w:spacing w:before="80" w:after="80"/>
+            </w:pPr>
+            <w:r>
+              <w:rPr>
+                <w:rFonts w:ascii="Calibri" w:hAnsi="Calibri"/>
+                <w:sz w:val="22"/>
+              </w:rPr>
+              <w:t>Phase 3</w:t>
+            </w:r>
+          </w:p>
+        </w:tc>
+        <w:tc>
+          <w:tcPr>
+            <w:tcW w:type="dxa" w:w="2899"/>
+            <w:tcBorders>
+              <w:top w:val="single" w:sz="1" w:space="0" w:color="CCCCCC"/>
+              <w:left w:val="single" w:sz="1" w:space="0" w:color="CCCCCC"/>
+              <w:bottom w:val="single" w:sz="1" w:space="0" w:color="CCCCCC"/>
+              <w:right w:val="single" w:sz="1" w:space="0" w:color="CCCCCC"/>
+            </w:tcBorders>
+            <w:tcMar>
+              <w:top w:w="80" w:type="dxa"/>
+              <w:bottom w:w="80" w:type="dxa"/>
+              <w:left w:w="80" w:type="dxa"/>
+              <w:right w:w="80" w:type="dxa"/>
+            </w:tcMar>
+          </w:tcPr>
+          <w:p>
+            <w:pPr>
+              <w:spacing w:before="80" w:after="80"/>
+            </w:pPr>
+            <w:r>
+              <w:rPr>
+                <w:rFonts w:ascii="Calibri" w:hAnsi="Calibri"/>
+                <w:sz w:val="22"/>
+              </w:rPr>
+              <w:t>Optimization &amp; Handoff</w:t>
+            </w:r>
+          </w:p>
+        </w:tc>
+        <w:tc>
+          <w:tcPr>
+            <w:tcW w:type="dxa" w:w="2899"/>
+            <w:tcBorders>
+              <w:top w:val="single" w:sz="1" w:space="0" w:color="CCCCCC"/>
+              <w:left w:val="single" w:sz="1" w:space="0" w:color="CCCCCC"/>
+              <w:bottom w:val="single" w:sz="1" w:space="0" w:color="CCCCCC"/>
+              <w:right w:val="single" w:sz="1" w:space="0" w:color="CCCCCC"/>
+            </w:tcBorders>
+            <w:tcMar>
+              <w:top w:w="80" w:type="dxa"/>
+              <w:bottom w:w="80" w:type="dxa"/>
+              <w:left w:w="80" w:type="dxa"/>
+              <w:right w:w="80" w:type="dxa"/>
+            </w:tcMar>
+          </w:tcPr>
+          <w:p>
+            <w:pPr>
+              <w:spacing w:before="80" w:after="80"/>
+            </w:pPr>
+            <w:r>
+              <w:rPr>
+                <w:rFonts w:ascii="Calibri" w:hAnsi="Calibri"/>
+                <w:sz w:val="22"/>
+              </w:rPr>
+              <w:t>Months 7-9</w:t>
+            </w:r>
+          </w:p>
+        </w:tc>
+        <w:tc>
+          <w:tcPr>
+            <w:tcW w:type="dxa" w:w="2899"/>
+            <w:tcBorders>
+              <w:top w:val="single" w:sz="1" w:space="0" w:color="CCCCCC"/>
+              <w:left w:val="single" w:sz="1" w:space="0" w:color="CCCCCC"/>
+              <w:bottom w:val="single" w:sz="1" w:space="0" w:color="CCCCCC"/>
+              <w:right w:val="single" w:sz="1" w:space="0" w:color="CCCCCC"/>
+            </w:tcBorders>
+            <w:tcMar>
+              <w:top w:w="80" w:type="dxa"/>
+              <w:bottom w:w="80" w:type="dxa"/>
+              <w:left w:w="80" w:type="dxa"/>
+              <w:right w:w="80" w:type="dxa"/>
+            </w:tcMar>
+          </w:tcPr>
+          <w:p>
+            <w:pPr>
+              <w:spacing w:before="80" w:after="80"/>
+            </w:pPr>
+            <w:r>
+              <w:rPr>
+                <w:rFonts w:ascii="Calibri" w:hAnsi="Calibri"/>
+                <w:sz w:val="22"/>
+              </w:rPr>
+              <w:t>Resources right-sized, Cost optimization active, Operations handoff complete</w:t>
+            </w:r>
+          </w:p>
+        </w:tc>
+      </w:tr>
+    </w:tbl>
+    <w:p>
+      <w:pPr>
+        <w:pStyle w:val="Caption"/>
+        <w:spacing w:before="60" w:after="240"/>
+        <w:jc w:val="center"/>
+      </w:pPr>
+      <w:r>
+        <w:rPr>
+          <w:rFonts w:ascii="Calibri" w:hAnsi="Calibri"/>
+          <w:sz w:val="24"/>
+        </w:rPr>
+        <w:t xml:space="preserve">Table </w:t>
+      </w:r>
+      <w:r>
+        <w:fldChar w:fldCharType="begin"/>
+      </w:r>
+      <w:r>
+        <w:instrText xml:space="preserve"> SEQ Table \* ARABIC </w:instrText>
+      </w:r>
+      <w:r>
+        <w:fldChar w:fldCharType="separate"/>
+      </w:r>
+      <w:r>
+        <w:rPr>
+          <w:rFonts w:ascii="Calibri" w:hAnsi="Calibri"/>
+          <w:sz w:val="24"/>
+        </w:rPr>
+        <w:t>2</w:t>
+      </w:r>
+      <w:r>
+        <w:fldChar w:fldCharType="end"/>
+      </w:r>
+      <w:r>
+        <w:rPr>
+          <w:rFonts w:ascii="Calibri" w:hAnsi="Calibri"/>
+          <w:sz w:val="24"/>
+        </w:rPr>
+        <w:t>: Project Milestones</w:t>
       </w:r>
     </w:p>
     <w:p>
@@ -2420,7 +4569,7 @@
           <w:rFonts w:ascii="Calibri" w:hAnsi="Calibri"/>
           <w:sz w:val="24"/>
         </w:rPr>
-        <w:t>1</w:t>
+        <w:t>3</w:t>
       </w:r>
       <w:r>
         <w:fldChar w:fldCharType="end"/>
@@ -2441,6 +4590,16 @@
       </w:pPr>
       <w:r>
         <w:t>5 Roles &amp; Responsibilities</w:t>
+      </w:r>
+    </w:p>
+    <w:p>
+      <w:pPr>
+        <w:pStyle w:val="Heading2"/>
+        <w:spacing w:before="240" w:after="120"/>
+        <w:ind w:left="0" w:firstLine="0"/>
+      </w:pPr>
+      <w:r>
+        <w:t>5.1 RACI Matrix</w:t>
       </w:r>
     </w:p>
     <w:tbl>
@@ -4763,2350 +6922,7 @@
           <w:rFonts w:ascii="Calibri" w:hAnsi="Calibri"/>
           <w:sz w:val="24"/>
         </w:rPr>
-        <w:t>2</w:t>
-      </w:r>
-      <w:r>
-        <w:fldChar w:fldCharType="end"/>
-      </w:r>
-      <w:r>
-        <w:rPr>
-          <w:rFonts w:ascii="Calibri" w:hAnsi="Calibri"/>
-          <w:sz w:val="24"/>
-        </w:rPr>
-        <w:t>: Roles and Responsibilities (RACI Matrix)</w:t>
-      </w:r>
-    </w:p>
-    <w:p>
-      <w:pPr>
-        <w:pStyle w:val="Heading2"/>
-        <w:spacing w:before="240" w:after="120"/>
-        <w:ind w:left="0" w:firstLine="0"/>
-      </w:pPr>
-      <w:r>
-        <w:t>5.1 RACI Matrix</w:t>
-      </w:r>
-    </w:p>
-    <w:tbl>
-      <w:tblPr>
-        <w:tblStyle w:val="TableGrid"/>
-        <w:tblW w:type="auto" w:w="0"/>
-        <w:tblLayout w:type="fixed"/>
-        <w:tblLook w:firstColumn="1" w:firstRow="1" w:lastColumn="0" w:lastRow="0" w:noHBand="0" w:noVBand="1" w:val="04A0"/>
-      </w:tblPr>
-      <w:tblGrid>
-        <w:gridCol w:w="1234"/>
-        <w:gridCol w:w="1234"/>
-        <w:gridCol w:w="1234"/>
-        <w:gridCol w:w="1234"/>
-        <w:gridCol w:w="1234"/>
-        <w:gridCol w:w="1234"/>
-        <w:gridCol w:w="1234"/>
-      </w:tblGrid>
-      <w:tr>
-        <w:tc>
-          <w:tcPr>
-            <w:tcW w:type="dxa" w:w="1939"/>
-            <w:tcBorders>
-              <w:top w:val="single" w:sz="1" w:space="0" w:color="CCCCCC"/>
-              <w:left w:val="single" w:sz="1" w:space="0" w:color="CCCCCC"/>
-              <w:bottom w:val="single" w:sz="1" w:space="0" w:color="CCCCCC"/>
-              <w:right w:val="single" w:sz="1" w:space="0" w:color="CCCCCC"/>
-            </w:tcBorders>
-            <w:tcMar>
-              <w:top w:w="80" w:type="dxa"/>
-              <w:bottom w:w="80" w:type="dxa"/>
-              <w:left w:w="80" w:type="dxa"/>
-              <w:right w:w="80" w:type="dxa"/>
-            </w:tcMar>
-            <w:vAlign w:val="center"/>
-            <w:shd w:fill="E8F0F8"/>
-          </w:tcPr>
-          <w:p>
-            <w:pPr>
-              <w:spacing w:before="120" w:after="120"/>
-            </w:pPr>
-            <w:r>
-              <w:rPr>
-                <w:rFonts w:ascii="Calibri" w:hAnsi="Calibri"/>
-                <w:b/>
-                <w:sz w:val="22"/>
-              </w:rPr>
-              <w:t>Task/Deliverable</w:t>
-            </w:r>
-          </w:p>
-        </w:tc>
-        <w:tc>
-          <w:tcPr>
-            <w:tcW w:type="dxa" w:w="1137"/>
-            <w:tcBorders>
-              <w:top w:val="single" w:sz="1" w:space="0" w:color="CCCCCC"/>
-              <w:left w:val="single" w:sz="1" w:space="0" w:color="CCCCCC"/>
-              <w:bottom w:val="single" w:sz="1" w:space="0" w:color="CCCCCC"/>
-              <w:right w:val="single" w:sz="1" w:space="0" w:color="CCCCCC"/>
-            </w:tcBorders>
-            <w:tcMar>
-              <w:top w:w="80" w:type="dxa"/>
-              <w:bottom w:w="80" w:type="dxa"/>
-              <w:left w:w="80" w:type="dxa"/>
-              <w:right w:w="80" w:type="dxa"/>
-            </w:tcMar>
-            <w:vAlign w:val="center"/>
-            <w:shd w:fill="E8F0F8"/>
-          </w:tcPr>
-          <w:p>
-            <w:pPr>
-              <w:spacing w:before="120" w:after="120"/>
-            </w:pPr>
-            <w:r>
-              <w:rPr>
-                <w:rFonts w:ascii="Calibri" w:hAnsi="Calibri"/>
-                <w:b/>
-                <w:sz w:val="22"/>
-              </w:rPr>
-              <w:t>Vendor PM</w:t>
-            </w:r>
-          </w:p>
-        </w:tc>
-        <w:tc>
-          <w:tcPr>
-            <w:tcW w:type="dxa" w:w="1137"/>
-            <w:tcBorders>
-              <w:top w:val="single" w:sz="1" w:space="0" w:color="CCCCCC"/>
-              <w:left w:val="single" w:sz="1" w:space="0" w:color="CCCCCC"/>
-              <w:bottom w:val="single" w:sz="1" w:space="0" w:color="CCCCCC"/>
-              <w:right w:val="single" w:sz="1" w:space="0" w:color="CCCCCC"/>
-            </w:tcBorders>
-            <w:tcMar>
-              <w:top w:w="80" w:type="dxa"/>
-              <w:bottom w:w="80" w:type="dxa"/>
-              <w:left w:w="80" w:type="dxa"/>
-              <w:right w:w="80" w:type="dxa"/>
-            </w:tcMar>
-            <w:vAlign w:val="center"/>
-            <w:shd w:fill="E8F0F8"/>
-          </w:tcPr>
-          <w:p>
-            <w:pPr>
-              <w:spacing w:before="120" w:after="120"/>
-            </w:pPr>
-            <w:r>
-              <w:rPr>
-                <w:rFonts w:ascii="Calibri" w:hAnsi="Calibri"/>
-                <w:b/>
-                <w:sz w:val="22"/>
-              </w:rPr>
-              <w:t>Vendor Arch</w:t>
-            </w:r>
-          </w:p>
-        </w:tc>
-        <w:tc>
-          <w:tcPr>
-            <w:tcW w:type="dxa" w:w="1137"/>
-            <w:tcBorders>
-              <w:top w:val="single" w:sz="1" w:space="0" w:color="CCCCCC"/>
-              <w:left w:val="single" w:sz="1" w:space="0" w:color="CCCCCC"/>
-              <w:bottom w:val="single" w:sz="1" w:space="0" w:color="CCCCCC"/>
-              <w:right w:val="single" w:sz="1" w:space="0" w:color="CCCCCC"/>
-            </w:tcBorders>
-            <w:tcMar>
-              <w:top w:w="80" w:type="dxa"/>
-              <w:bottom w:w="80" w:type="dxa"/>
-              <w:left w:w="80" w:type="dxa"/>
-              <w:right w:w="80" w:type="dxa"/>
-            </w:tcMar>
-            <w:vAlign w:val="center"/>
-            <w:shd w:fill="E8F0F8"/>
-          </w:tcPr>
-          <w:p>
-            <w:pPr>
-              <w:spacing w:before="120" w:after="120"/>
-            </w:pPr>
-            <w:r>
-              <w:rPr>
-                <w:rFonts w:ascii="Calibri" w:hAnsi="Calibri"/>
-                <w:b/>
-                <w:sz w:val="22"/>
-              </w:rPr>
-              <w:t>Vendor Eng</w:t>
-            </w:r>
-          </w:p>
-        </w:tc>
-        <w:tc>
-          <w:tcPr>
-            <w:tcW w:type="dxa" w:w="1337"/>
-            <w:tcBorders>
-              <w:top w:val="single" w:sz="1" w:space="0" w:color="CCCCCC"/>
-              <w:left w:val="single" w:sz="1" w:space="0" w:color="CCCCCC"/>
-              <w:bottom w:val="single" w:sz="1" w:space="0" w:color="CCCCCC"/>
-              <w:right w:val="single" w:sz="1" w:space="0" w:color="CCCCCC"/>
-            </w:tcBorders>
-            <w:tcMar>
-              <w:top w:w="80" w:type="dxa"/>
-              <w:bottom w:w="80" w:type="dxa"/>
-              <w:left w:w="80" w:type="dxa"/>
-              <w:right w:w="80" w:type="dxa"/>
-            </w:tcMar>
-            <w:vAlign w:val="center"/>
-            <w:shd w:fill="E8F0F8"/>
-          </w:tcPr>
-          <w:p>
-            <w:pPr>
-              <w:spacing w:before="120" w:after="120"/>
-            </w:pPr>
-            <w:r>
-              <w:rPr>
-                <w:rFonts w:ascii="Calibri" w:hAnsi="Calibri"/>
-                <w:b/>
-                <w:sz w:val="22"/>
-              </w:rPr>
-              <w:t>Client IT</w:t>
-            </w:r>
-          </w:p>
-        </w:tc>
-        <w:tc>
-          <w:tcPr>
-            <w:tcW w:type="dxa" w:w="1337"/>
-            <w:tcBorders>
-              <w:top w:val="single" w:sz="1" w:space="0" w:color="CCCCCC"/>
-              <w:left w:val="single" w:sz="1" w:space="0" w:color="CCCCCC"/>
-              <w:bottom w:val="single" w:sz="1" w:space="0" w:color="CCCCCC"/>
-              <w:right w:val="single" w:sz="1" w:space="0" w:color="CCCCCC"/>
-            </w:tcBorders>
-            <w:tcMar>
-              <w:top w:w="80" w:type="dxa"/>
-              <w:bottom w:w="80" w:type="dxa"/>
-              <w:left w:w="80" w:type="dxa"/>
-              <w:right w:w="80" w:type="dxa"/>
-            </w:tcMar>
-            <w:vAlign w:val="center"/>
-            <w:shd w:fill="E8F0F8"/>
-          </w:tcPr>
-          <w:p>
-            <w:pPr>
-              <w:spacing w:before="120" w:after="120"/>
-            </w:pPr>
-            <w:r>
-              <w:rPr>
-                <w:rFonts w:ascii="Calibri" w:hAnsi="Calibri"/>
-                <w:b/>
-                <w:sz w:val="22"/>
-              </w:rPr>
-              <w:t>Client Mgmt</w:t>
-            </w:r>
-          </w:p>
-        </w:tc>
-        <w:tc>
-          <w:tcPr>
-            <w:tcW w:type="dxa" w:w="1337"/>
-            <w:tcBorders>
-              <w:top w:val="single" w:sz="1" w:space="0" w:color="CCCCCC"/>
-              <w:left w:val="single" w:sz="1" w:space="0" w:color="CCCCCC"/>
-              <w:bottom w:val="single" w:sz="1" w:space="0" w:color="CCCCCC"/>
-              <w:right w:val="single" w:sz="1" w:space="0" w:color="CCCCCC"/>
-            </w:tcBorders>
-            <w:tcMar>
-              <w:top w:w="80" w:type="dxa"/>
-              <w:bottom w:w="80" w:type="dxa"/>
-              <w:left w:w="80" w:type="dxa"/>
-              <w:right w:w="80" w:type="dxa"/>
-            </w:tcMar>
-            <w:vAlign w:val="center"/>
-            <w:shd w:fill="E8F0F8"/>
-          </w:tcPr>
-          <w:p>
-            <w:pPr>
-              <w:spacing w:before="120" w:after="120"/>
-            </w:pPr>
-            <w:r>
-              <w:rPr>
-                <w:rFonts w:ascii="Calibri" w:hAnsi="Calibri"/>
-                <w:b/>
-                <w:sz w:val="22"/>
-              </w:rPr>
-              <w:t>SME</w:t>
-            </w:r>
-          </w:p>
-        </w:tc>
-      </w:tr>
-      <w:tr>
-        <w:tc>
-          <w:tcPr>
-            <w:tcW w:type="dxa" w:w="1939"/>
-            <w:tcBorders>
-              <w:top w:val="single" w:sz="1" w:space="0" w:color="CCCCCC"/>
-              <w:left w:val="single" w:sz="1" w:space="0" w:color="CCCCCC"/>
-              <w:bottom w:val="single" w:sz="1" w:space="0" w:color="CCCCCC"/>
-              <w:right w:val="single" w:sz="1" w:space="0" w:color="CCCCCC"/>
-            </w:tcBorders>
-            <w:tcMar>
-              <w:top w:w="80" w:type="dxa"/>
-              <w:bottom w:w="80" w:type="dxa"/>
-              <w:left w:w="80" w:type="dxa"/>
-              <w:right w:w="80" w:type="dxa"/>
-            </w:tcMar>
-          </w:tcPr>
-          <w:p>
-            <w:pPr>
-              <w:spacing w:before="80" w:after="80"/>
-            </w:pPr>
-            <w:r>
-              <w:rPr>
-                <w:rFonts w:ascii="Calibri" w:hAnsi="Calibri"/>
-                <w:sz w:val="22"/>
-              </w:rPr>
-              <w:t>Discovery &amp; Dependency Mapping</w:t>
-            </w:r>
-          </w:p>
-        </w:tc>
-        <w:tc>
-          <w:tcPr>
-            <w:tcW w:type="dxa" w:w="1137"/>
-            <w:tcBorders>
-              <w:top w:val="single" w:sz="1" w:space="0" w:color="CCCCCC"/>
-              <w:left w:val="single" w:sz="1" w:space="0" w:color="CCCCCC"/>
-              <w:bottom w:val="single" w:sz="1" w:space="0" w:color="CCCCCC"/>
-              <w:right w:val="single" w:sz="1" w:space="0" w:color="CCCCCC"/>
-            </w:tcBorders>
-            <w:tcMar>
-              <w:top w:w="80" w:type="dxa"/>
-              <w:bottom w:w="80" w:type="dxa"/>
-              <w:left w:w="80" w:type="dxa"/>
-              <w:right w:w="80" w:type="dxa"/>
-            </w:tcMar>
-          </w:tcPr>
-          <w:p>
-            <w:pPr>
-              <w:spacing w:before="80" w:after="80"/>
-            </w:pPr>
-            <w:r>
-              <w:rPr>
-                <w:rFonts w:ascii="Calibri" w:hAnsi="Calibri"/>
-                <w:sz w:val="22"/>
-              </w:rPr>
-              <w:t>A</w:t>
-            </w:r>
-          </w:p>
-        </w:tc>
-        <w:tc>
-          <w:tcPr>
-            <w:tcW w:type="dxa" w:w="1137"/>
-            <w:tcBorders>
-              <w:top w:val="single" w:sz="1" w:space="0" w:color="CCCCCC"/>
-              <w:left w:val="single" w:sz="1" w:space="0" w:color="CCCCCC"/>
-              <w:bottom w:val="single" w:sz="1" w:space="0" w:color="CCCCCC"/>
-              <w:right w:val="single" w:sz="1" w:space="0" w:color="CCCCCC"/>
-            </w:tcBorders>
-            <w:tcMar>
-              <w:top w:w="80" w:type="dxa"/>
-              <w:bottom w:w="80" w:type="dxa"/>
-              <w:left w:w="80" w:type="dxa"/>
-              <w:right w:w="80" w:type="dxa"/>
-            </w:tcMar>
-          </w:tcPr>
-          <w:p>
-            <w:pPr>
-              <w:spacing w:before="80" w:after="80"/>
-            </w:pPr>
-            <w:r>
-              <w:rPr>
-                <w:rFonts w:ascii="Calibri" w:hAnsi="Calibri"/>
-                <w:sz w:val="22"/>
-              </w:rPr>
-              <w:t>R</w:t>
-            </w:r>
-          </w:p>
-        </w:tc>
-        <w:tc>
-          <w:tcPr>
-            <w:tcW w:type="dxa" w:w="1137"/>
-            <w:tcBorders>
-              <w:top w:val="single" w:sz="1" w:space="0" w:color="CCCCCC"/>
-              <w:left w:val="single" w:sz="1" w:space="0" w:color="CCCCCC"/>
-              <w:bottom w:val="single" w:sz="1" w:space="0" w:color="CCCCCC"/>
-              <w:right w:val="single" w:sz="1" w:space="0" w:color="CCCCCC"/>
-            </w:tcBorders>
-            <w:tcMar>
-              <w:top w:w="80" w:type="dxa"/>
-              <w:bottom w:w="80" w:type="dxa"/>
-              <w:left w:w="80" w:type="dxa"/>
-              <w:right w:w="80" w:type="dxa"/>
-            </w:tcMar>
-          </w:tcPr>
-          <w:p>
-            <w:pPr>
-              <w:spacing w:before="80" w:after="80"/>
-            </w:pPr>
-            <w:r>
-              <w:rPr>
-                <w:rFonts w:ascii="Calibri" w:hAnsi="Calibri"/>
-                <w:sz w:val="22"/>
-              </w:rPr>
-              <w:t>R</w:t>
-            </w:r>
-          </w:p>
-        </w:tc>
-        <w:tc>
-          <w:tcPr>
-            <w:tcW w:type="dxa" w:w="1337"/>
-            <w:tcBorders>
-              <w:top w:val="single" w:sz="1" w:space="0" w:color="CCCCCC"/>
-              <w:left w:val="single" w:sz="1" w:space="0" w:color="CCCCCC"/>
-              <w:bottom w:val="single" w:sz="1" w:space="0" w:color="CCCCCC"/>
-              <w:right w:val="single" w:sz="1" w:space="0" w:color="CCCCCC"/>
-            </w:tcBorders>
-            <w:tcMar>
-              <w:top w:w="80" w:type="dxa"/>
-              <w:bottom w:w="80" w:type="dxa"/>
-              <w:left w:w="80" w:type="dxa"/>
-              <w:right w:w="80" w:type="dxa"/>
-            </w:tcMar>
-          </w:tcPr>
-          <w:p>
-            <w:pPr>
-              <w:spacing w:before="80" w:after="80"/>
-            </w:pPr>
-            <w:r>
-              <w:rPr>
-                <w:rFonts w:ascii="Calibri" w:hAnsi="Calibri"/>
-                <w:sz w:val="22"/>
-              </w:rPr>
-              <w:t>C</w:t>
-            </w:r>
-          </w:p>
-        </w:tc>
-        <w:tc>
-          <w:tcPr>
-            <w:tcW w:type="dxa" w:w="1337"/>
-            <w:tcBorders>
-              <w:top w:val="single" w:sz="1" w:space="0" w:color="CCCCCC"/>
-              <w:left w:val="single" w:sz="1" w:space="0" w:color="CCCCCC"/>
-              <w:bottom w:val="single" w:sz="1" w:space="0" w:color="CCCCCC"/>
-              <w:right w:val="single" w:sz="1" w:space="0" w:color="CCCCCC"/>
-            </w:tcBorders>
-            <w:tcMar>
-              <w:top w:w="80" w:type="dxa"/>
-              <w:bottom w:w="80" w:type="dxa"/>
-              <w:left w:w="80" w:type="dxa"/>
-              <w:right w:w="80" w:type="dxa"/>
-            </w:tcMar>
-          </w:tcPr>
-          <w:p>
-            <w:pPr>
-              <w:spacing w:before="80" w:after="80"/>
-            </w:pPr>
-            <w:r>
-              <w:rPr>
-                <w:rFonts w:ascii="Calibri" w:hAnsi="Calibri"/>
-                <w:sz w:val="22"/>
-              </w:rPr>
-              <w:t>I</w:t>
-            </w:r>
-          </w:p>
-        </w:tc>
-        <w:tc>
-          <w:tcPr>
-            <w:tcW w:type="dxa" w:w="1337"/>
-            <w:tcBorders>
-              <w:top w:val="single" w:sz="1" w:space="0" w:color="CCCCCC"/>
-              <w:left w:val="single" w:sz="1" w:space="0" w:color="CCCCCC"/>
-              <w:bottom w:val="single" w:sz="1" w:space="0" w:color="CCCCCC"/>
-              <w:right w:val="single" w:sz="1" w:space="0" w:color="CCCCCC"/>
-            </w:tcBorders>
-            <w:tcMar>
-              <w:top w:w="80" w:type="dxa"/>
-              <w:bottom w:w="80" w:type="dxa"/>
-              <w:left w:w="80" w:type="dxa"/>
-              <w:right w:w="80" w:type="dxa"/>
-            </w:tcMar>
-          </w:tcPr>
-          <w:p>
-            <w:pPr>
-              <w:spacing w:before="80" w:after="80"/>
-            </w:pPr>
-            <w:r>
-              <w:rPr>
-                <w:rFonts w:ascii="Calibri" w:hAnsi="Calibri"/>
-                <w:sz w:val="22"/>
-              </w:rPr>
-              <w:t>C</w:t>
-            </w:r>
-          </w:p>
-        </w:tc>
-      </w:tr>
-      <w:tr>
-        <w:tc>
-          <w:tcPr>
-            <w:tcW w:type="dxa" w:w="1939"/>
-            <w:tcBorders>
-              <w:top w:val="single" w:sz="1" w:space="0" w:color="CCCCCC"/>
-              <w:left w:val="single" w:sz="1" w:space="0" w:color="CCCCCC"/>
-              <w:bottom w:val="single" w:sz="1" w:space="0" w:color="CCCCCC"/>
-              <w:right w:val="single" w:sz="1" w:space="0" w:color="CCCCCC"/>
-            </w:tcBorders>
-            <w:tcMar>
-              <w:top w:w="80" w:type="dxa"/>
-              <w:bottom w:w="80" w:type="dxa"/>
-              <w:left w:w="80" w:type="dxa"/>
-              <w:right w:w="80" w:type="dxa"/>
-            </w:tcMar>
-          </w:tcPr>
-          <w:p>
-            <w:pPr>
-              <w:spacing w:before="80" w:after="80"/>
-            </w:pPr>
-            <w:r>
-              <w:rPr>
-                <w:rFonts w:ascii="Calibri" w:hAnsi="Calibri"/>
-                <w:sz w:val="22"/>
-              </w:rPr>
-              <w:t>AWS Landing Zone Setup</w:t>
-            </w:r>
-          </w:p>
-        </w:tc>
-        <w:tc>
-          <w:tcPr>
-            <w:tcW w:type="dxa" w:w="1137"/>
-            <w:tcBorders>
-              <w:top w:val="single" w:sz="1" w:space="0" w:color="CCCCCC"/>
-              <w:left w:val="single" w:sz="1" w:space="0" w:color="CCCCCC"/>
-              <w:bottom w:val="single" w:sz="1" w:space="0" w:color="CCCCCC"/>
-              <w:right w:val="single" w:sz="1" w:space="0" w:color="CCCCCC"/>
-            </w:tcBorders>
-            <w:tcMar>
-              <w:top w:w="80" w:type="dxa"/>
-              <w:bottom w:w="80" w:type="dxa"/>
-              <w:left w:w="80" w:type="dxa"/>
-              <w:right w:w="80" w:type="dxa"/>
-            </w:tcMar>
-          </w:tcPr>
-          <w:p>
-            <w:pPr>
-              <w:spacing w:before="80" w:after="80"/>
-            </w:pPr>
-            <w:r>
-              <w:rPr>
-                <w:rFonts w:ascii="Calibri" w:hAnsi="Calibri"/>
-                <w:sz w:val="22"/>
-              </w:rPr>
-              <w:t>C</w:t>
-            </w:r>
-          </w:p>
-        </w:tc>
-        <w:tc>
-          <w:tcPr>
-            <w:tcW w:type="dxa" w:w="1137"/>
-            <w:tcBorders>
-              <w:top w:val="single" w:sz="1" w:space="0" w:color="CCCCCC"/>
-              <w:left w:val="single" w:sz="1" w:space="0" w:color="CCCCCC"/>
-              <w:bottom w:val="single" w:sz="1" w:space="0" w:color="CCCCCC"/>
-              <w:right w:val="single" w:sz="1" w:space="0" w:color="CCCCCC"/>
-            </w:tcBorders>
-            <w:tcMar>
-              <w:top w:w="80" w:type="dxa"/>
-              <w:bottom w:w="80" w:type="dxa"/>
-              <w:left w:w="80" w:type="dxa"/>
-              <w:right w:w="80" w:type="dxa"/>
-            </w:tcMar>
-          </w:tcPr>
-          <w:p>
-            <w:pPr>
-              <w:spacing w:before="80" w:after="80"/>
-            </w:pPr>
-            <w:r>
-              <w:rPr>
-                <w:rFonts w:ascii="Calibri" w:hAnsi="Calibri"/>
-                <w:sz w:val="22"/>
-              </w:rPr>
-              <w:t>A</w:t>
-            </w:r>
-          </w:p>
-        </w:tc>
-        <w:tc>
-          <w:tcPr>
-            <w:tcW w:type="dxa" w:w="1137"/>
-            <w:tcBorders>
-              <w:top w:val="single" w:sz="1" w:space="0" w:color="CCCCCC"/>
-              <w:left w:val="single" w:sz="1" w:space="0" w:color="CCCCCC"/>
-              <w:bottom w:val="single" w:sz="1" w:space="0" w:color="CCCCCC"/>
-              <w:right w:val="single" w:sz="1" w:space="0" w:color="CCCCCC"/>
-            </w:tcBorders>
-            <w:tcMar>
-              <w:top w:w="80" w:type="dxa"/>
-              <w:bottom w:w="80" w:type="dxa"/>
-              <w:left w:w="80" w:type="dxa"/>
-              <w:right w:w="80" w:type="dxa"/>
-            </w:tcMar>
-          </w:tcPr>
-          <w:p>
-            <w:pPr>
-              <w:spacing w:before="80" w:after="80"/>
-            </w:pPr>
-            <w:r>
-              <w:rPr>
-                <w:rFonts w:ascii="Calibri" w:hAnsi="Calibri"/>
-                <w:sz w:val="22"/>
-              </w:rPr>
-              <w:t>R</w:t>
-            </w:r>
-          </w:p>
-        </w:tc>
-        <w:tc>
-          <w:tcPr>
-            <w:tcW w:type="dxa" w:w="1337"/>
-            <w:tcBorders>
-              <w:top w:val="single" w:sz="1" w:space="0" w:color="CCCCCC"/>
-              <w:left w:val="single" w:sz="1" w:space="0" w:color="CCCCCC"/>
-              <w:bottom w:val="single" w:sz="1" w:space="0" w:color="CCCCCC"/>
-              <w:right w:val="single" w:sz="1" w:space="0" w:color="CCCCCC"/>
-            </w:tcBorders>
-            <w:tcMar>
-              <w:top w:w="80" w:type="dxa"/>
-              <w:bottom w:w="80" w:type="dxa"/>
-              <w:left w:w="80" w:type="dxa"/>
-              <w:right w:w="80" w:type="dxa"/>
-            </w:tcMar>
-          </w:tcPr>
-          <w:p>
-            <w:pPr>
-              <w:spacing w:before="80" w:after="80"/>
-            </w:pPr>
-            <w:r>
-              <w:rPr>
-                <w:rFonts w:ascii="Calibri" w:hAnsi="Calibri"/>
-                <w:sz w:val="22"/>
-              </w:rPr>
-              <w:t>I</w:t>
-            </w:r>
-          </w:p>
-        </w:tc>
-        <w:tc>
-          <w:tcPr>
-            <w:tcW w:type="dxa" w:w="1337"/>
-            <w:tcBorders>
-              <w:top w:val="single" w:sz="1" w:space="0" w:color="CCCCCC"/>
-              <w:left w:val="single" w:sz="1" w:space="0" w:color="CCCCCC"/>
-              <w:bottom w:val="single" w:sz="1" w:space="0" w:color="CCCCCC"/>
-              <w:right w:val="single" w:sz="1" w:space="0" w:color="CCCCCC"/>
-            </w:tcBorders>
-            <w:tcMar>
-              <w:top w:w="80" w:type="dxa"/>
-              <w:bottom w:w="80" w:type="dxa"/>
-              <w:left w:w="80" w:type="dxa"/>
-              <w:right w:w="80" w:type="dxa"/>
-            </w:tcMar>
-          </w:tcPr>
-          <w:p>
-            <w:pPr>
-              <w:spacing w:before="80" w:after="80"/>
-            </w:pPr>
-            <w:r>
-              <w:rPr>
-                <w:rFonts w:ascii="Calibri" w:hAnsi="Calibri"/>
-                <w:sz w:val="22"/>
-              </w:rPr>
-              <w:t>I</w:t>
-            </w:r>
-          </w:p>
-        </w:tc>
-        <w:tc>
-          <w:tcPr>
-            <w:tcW w:type="dxa" w:w="1337"/>
-            <w:tcBorders>
-              <w:top w:val="single" w:sz="1" w:space="0" w:color="CCCCCC"/>
-              <w:left w:val="single" w:sz="1" w:space="0" w:color="CCCCCC"/>
-              <w:bottom w:val="single" w:sz="1" w:space="0" w:color="CCCCCC"/>
-              <w:right w:val="single" w:sz="1" w:space="0" w:color="CCCCCC"/>
-            </w:tcBorders>
-            <w:tcMar>
-              <w:top w:w="80" w:type="dxa"/>
-              <w:bottom w:w="80" w:type="dxa"/>
-              <w:left w:w="80" w:type="dxa"/>
-              <w:right w:w="80" w:type="dxa"/>
-            </w:tcMar>
-          </w:tcPr>
-          <w:p>
-            <w:pPr>
-              <w:spacing w:before="80" w:after="80"/>
-            </w:pPr>
-            <w:r>
-              <w:rPr>
-                <w:rFonts w:ascii="Calibri" w:hAnsi="Calibri"/>
-                <w:sz w:val="22"/>
-              </w:rPr>
-              <w:t>I</w:t>
-            </w:r>
-          </w:p>
-        </w:tc>
-      </w:tr>
-      <w:tr>
-        <w:tc>
-          <w:tcPr>
-            <w:tcW w:type="dxa" w:w="1939"/>
-            <w:tcBorders>
-              <w:top w:val="single" w:sz="1" w:space="0" w:color="CCCCCC"/>
-              <w:left w:val="single" w:sz="1" w:space="0" w:color="CCCCCC"/>
-              <w:bottom w:val="single" w:sz="1" w:space="0" w:color="CCCCCC"/>
-              <w:right w:val="single" w:sz="1" w:space="0" w:color="CCCCCC"/>
-            </w:tcBorders>
-            <w:tcMar>
-              <w:top w:w="80" w:type="dxa"/>
-              <w:bottom w:w="80" w:type="dxa"/>
-              <w:left w:w="80" w:type="dxa"/>
-              <w:right w:w="80" w:type="dxa"/>
-            </w:tcMar>
-          </w:tcPr>
-          <w:p>
-            <w:pPr>
-              <w:spacing w:before="80" w:after="80"/>
-            </w:pPr>
-            <w:r>
-              <w:rPr>
-                <w:rFonts w:ascii="Calibri" w:hAnsi="Calibri"/>
-                <w:sz w:val="22"/>
-              </w:rPr>
-              <w:t>Network Connectivity</w:t>
-            </w:r>
-          </w:p>
-        </w:tc>
-        <w:tc>
-          <w:tcPr>
-            <w:tcW w:type="dxa" w:w="1137"/>
-            <w:tcBorders>
-              <w:top w:val="single" w:sz="1" w:space="0" w:color="CCCCCC"/>
-              <w:left w:val="single" w:sz="1" w:space="0" w:color="CCCCCC"/>
-              <w:bottom w:val="single" w:sz="1" w:space="0" w:color="CCCCCC"/>
-              <w:right w:val="single" w:sz="1" w:space="0" w:color="CCCCCC"/>
-            </w:tcBorders>
-            <w:tcMar>
-              <w:top w:w="80" w:type="dxa"/>
-              <w:bottom w:w="80" w:type="dxa"/>
-              <w:left w:w="80" w:type="dxa"/>
-              <w:right w:w="80" w:type="dxa"/>
-            </w:tcMar>
-          </w:tcPr>
-          <w:p>
-            <w:pPr>
-              <w:spacing w:before="80" w:after="80"/>
-            </w:pPr>
-            <w:r>
-              <w:rPr>
-                <w:rFonts w:ascii="Calibri" w:hAnsi="Calibri"/>
-                <w:sz w:val="22"/>
-              </w:rPr>
-              <w:t>C</w:t>
-            </w:r>
-          </w:p>
-        </w:tc>
-        <w:tc>
-          <w:tcPr>
-            <w:tcW w:type="dxa" w:w="1137"/>
-            <w:tcBorders>
-              <w:top w:val="single" w:sz="1" w:space="0" w:color="CCCCCC"/>
-              <w:left w:val="single" w:sz="1" w:space="0" w:color="CCCCCC"/>
-              <w:bottom w:val="single" w:sz="1" w:space="0" w:color="CCCCCC"/>
-              <w:right w:val="single" w:sz="1" w:space="0" w:color="CCCCCC"/>
-            </w:tcBorders>
-            <w:tcMar>
-              <w:top w:w="80" w:type="dxa"/>
-              <w:bottom w:w="80" w:type="dxa"/>
-              <w:left w:w="80" w:type="dxa"/>
-              <w:right w:w="80" w:type="dxa"/>
-            </w:tcMar>
-          </w:tcPr>
-          <w:p>
-            <w:pPr>
-              <w:spacing w:before="80" w:after="80"/>
-            </w:pPr>
-            <w:r>
-              <w:rPr>
-                <w:rFonts w:ascii="Calibri" w:hAnsi="Calibri"/>
-                <w:sz w:val="22"/>
-              </w:rPr>
-              <w:t>A</w:t>
-            </w:r>
-          </w:p>
-        </w:tc>
-        <w:tc>
-          <w:tcPr>
-            <w:tcW w:type="dxa" w:w="1137"/>
-            <w:tcBorders>
-              <w:top w:val="single" w:sz="1" w:space="0" w:color="CCCCCC"/>
-              <w:left w:val="single" w:sz="1" w:space="0" w:color="CCCCCC"/>
-              <w:bottom w:val="single" w:sz="1" w:space="0" w:color="CCCCCC"/>
-              <w:right w:val="single" w:sz="1" w:space="0" w:color="CCCCCC"/>
-            </w:tcBorders>
-            <w:tcMar>
-              <w:top w:w="80" w:type="dxa"/>
-              <w:bottom w:w="80" w:type="dxa"/>
-              <w:left w:w="80" w:type="dxa"/>
-              <w:right w:w="80" w:type="dxa"/>
-            </w:tcMar>
-          </w:tcPr>
-          <w:p>
-            <w:pPr>
-              <w:spacing w:before="80" w:after="80"/>
-            </w:pPr>
-            <w:r>
-              <w:rPr>
-                <w:rFonts w:ascii="Calibri" w:hAnsi="Calibri"/>
-                <w:sz w:val="22"/>
-              </w:rPr>
-              <w:t>R</w:t>
-            </w:r>
-          </w:p>
-        </w:tc>
-        <w:tc>
-          <w:tcPr>
-            <w:tcW w:type="dxa" w:w="1337"/>
-            <w:tcBorders>
-              <w:top w:val="single" w:sz="1" w:space="0" w:color="CCCCCC"/>
-              <w:left w:val="single" w:sz="1" w:space="0" w:color="CCCCCC"/>
-              <w:bottom w:val="single" w:sz="1" w:space="0" w:color="CCCCCC"/>
-              <w:right w:val="single" w:sz="1" w:space="0" w:color="CCCCCC"/>
-            </w:tcBorders>
-            <w:tcMar>
-              <w:top w:w="80" w:type="dxa"/>
-              <w:bottom w:w="80" w:type="dxa"/>
-              <w:left w:w="80" w:type="dxa"/>
-              <w:right w:w="80" w:type="dxa"/>
-            </w:tcMar>
-          </w:tcPr>
-          <w:p>
-            <w:pPr>
-              <w:spacing w:before="80" w:after="80"/>
-            </w:pPr>
-            <w:r>
-              <w:rPr>
-                <w:rFonts w:ascii="Calibri" w:hAnsi="Calibri"/>
-                <w:sz w:val="22"/>
-              </w:rPr>
-              <w:t>C</w:t>
-            </w:r>
-          </w:p>
-        </w:tc>
-        <w:tc>
-          <w:tcPr>
-            <w:tcW w:type="dxa" w:w="1337"/>
-            <w:tcBorders>
-              <w:top w:val="single" w:sz="1" w:space="0" w:color="CCCCCC"/>
-              <w:left w:val="single" w:sz="1" w:space="0" w:color="CCCCCC"/>
-              <w:bottom w:val="single" w:sz="1" w:space="0" w:color="CCCCCC"/>
-              <w:right w:val="single" w:sz="1" w:space="0" w:color="CCCCCC"/>
-            </w:tcBorders>
-            <w:tcMar>
-              <w:top w:w="80" w:type="dxa"/>
-              <w:bottom w:w="80" w:type="dxa"/>
-              <w:left w:w="80" w:type="dxa"/>
-              <w:right w:w="80" w:type="dxa"/>
-            </w:tcMar>
-          </w:tcPr>
-          <w:p>
-            <w:pPr>
-              <w:spacing w:before="80" w:after="80"/>
-            </w:pPr>
-            <w:r>
-              <w:rPr>
-                <w:rFonts w:ascii="Calibri" w:hAnsi="Calibri"/>
-                <w:sz w:val="22"/>
-              </w:rPr>
-              <w:t>I</w:t>
-            </w:r>
-          </w:p>
-        </w:tc>
-        <w:tc>
-          <w:tcPr>
-            <w:tcW w:type="dxa" w:w="1337"/>
-            <w:tcBorders>
-              <w:top w:val="single" w:sz="1" w:space="0" w:color="CCCCCC"/>
-              <w:left w:val="single" w:sz="1" w:space="0" w:color="CCCCCC"/>
-              <w:bottom w:val="single" w:sz="1" w:space="0" w:color="CCCCCC"/>
-              <w:right w:val="single" w:sz="1" w:space="0" w:color="CCCCCC"/>
-            </w:tcBorders>
-            <w:tcMar>
-              <w:top w:w="80" w:type="dxa"/>
-              <w:bottom w:w="80" w:type="dxa"/>
-              <w:left w:w="80" w:type="dxa"/>
-              <w:right w:w="80" w:type="dxa"/>
-            </w:tcMar>
-          </w:tcPr>
-          <w:p>
-            <w:pPr>
-              <w:spacing w:before="80" w:after="80"/>
-            </w:pPr>
-            <w:r>
-              <w:rPr>
-                <w:rFonts w:ascii="Calibri" w:hAnsi="Calibri"/>
-                <w:sz w:val="22"/>
-              </w:rPr>
-              <w:t>C</w:t>
-            </w:r>
-          </w:p>
-        </w:tc>
-      </w:tr>
-      <w:tr>
-        <w:tc>
-          <w:tcPr>
-            <w:tcW w:type="dxa" w:w="1939"/>
-            <w:tcBorders>
-              <w:top w:val="single" w:sz="1" w:space="0" w:color="CCCCCC"/>
-              <w:left w:val="single" w:sz="1" w:space="0" w:color="CCCCCC"/>
-              <w:bottom w:val="single" w:sz="1" w:space="0" w:color="CCCCCC"/>
-              <w:right w:val="single" w:sz="1" w:space="0" w:color="CCCCCC"/>
-            </w:tcBorders>
-            <w:tcMar>
-              <w:top w:w="80" w:type="dxa"/>
-              <w:bottom w:w="80" w:type="dxa"/>
-              <w:left w:w="80" w:type="dxa"/>
-              <w:right w:w="80" w:type="dxa"/>
-            </w:tcMar>
-          </w:tcPr>
-          <w:p>
-            <w:pPr>
-              <w:spacing w:before="80" w:after="80"/>
-            </w:pPr>
-            <w:r>
-              <w:rPr>
-                <w:rFonts w:ascii="Calibri" w:hAnsi="Calibri"/>
-                <w:sz w:val="22"/>
-              </w:rPr>
-              <w:t>Migration Wave Design</w:t>
-            </w:r>
-          </w:p>
-        </w:tc>
-        <w:tc>
-          <w:tcPr>
-            <w:tcW w:type="dxa" w:w="1137"/>
-            <w:tcBorders>
-              <w:top w:val="single" w:sz="1" w:space="0" w:color="CCCCCC"/>
-              <w:left w:val="single" w:sz="1" w:space="0" w:color="CCCCCC"/>
-              <w:bottom w:val="single" w:sz="1" w:space="0" w:color="CCCCCC"/>
-              <w:right w:val="single" w:sz="1" w:space="0" w:color="CCCCCC"/>
-            </w:tcBorders>
-            <w:tcMar>
-              <w:top w:w="80" w:type="dxa"/>
-              <w:bottom w:w="80" w:type="dxa"/>
-              <w:left w:w="80" w:type="dxa"/>
-              <w:right w:w="80" w:type="dxa"/>
-            </w:tcMar>
-          </w:tcPr>
-          <w:p>
-            <w:pPr>
-              <w:spacing w:before="80" w:after="80"/>
-            </w:pPr>
-            <w:r>
-              <w:rPr>
-                <w:rFonts w:ascii="Calibri" w:hAnsi="Calibri"/>
-                <w:sz w:val="22"/>
-              </w:rPr>
-              <w:t>A</w:t>
-            </w:r>
-          </w:p>
-        </w:tc>
-        <w:tc>
-          <w:tcPr>
-            <w:tcW w:type="dxa" w:w="1137"/>
-            <w:tcBorders>
-              <w:top w:val="single" w:sz="1" w:space="0" w:color="CCCCCC"/>
-              <w:left w:val="single" w:sz="1" w:space="0" w:color="CCCCCC"/>
-              <w:bottom w:val="single" w:sz="1" w:space="0" w:color="CCCCCC"/>
-              <w:right w:val="single" w:sz="1" w:space="0" w:color="CCCCCC"/>
-            </w:tcBorders>
-            <w:tcMar>
-              <w:top w:w="80" w:type="dxa"/>
-              <w:bottom w:w="80" w:type="dxa"/>
-              <w:left w:w="80" w:type="dxa"/>
-              <w:right w:w="80" w:type="dxa"/>
-            </w:tcMar>
-          </w:tcPr>
-          <w:p>
-            <w:pPr>
-              <w:spacing w:before="80" w:after="80"/>
-            </w:pPr>
-            <w:r>
-              <w:rPr>
-                <w:rFonts w:ascii="Calibri" w:hAnsi="Calibri"/>
-                <w:sz w:val="22"/>
-              </w:rPr>
-              <w:t>R</w:t>
-            </w:r>
-          </w:p>
-        </w:tc>
-        <w:tc>
-          <w:tcPr>
-            <w:tcW w:type="dxa" w:w="1137"/>
-            <w:tcBorders>
-              <w:top w:val="single" w:sz="1" w:space="0" w:color="CCCCCC"/>
-              <w:left w:val="single" w:sz="1" w:space="0" w:color="CCCCCC"/>
-              <w:bottom w:val="single" w:sz="1" w:space="0" w:color="CCCCCC"/>
-              <w:right w:val="single" w:sz="1" w:space="0" w:color="CCCCCC"/>
-            </w:tcBorders>
-            <w:tcMar>
-              <w:top w:w="80" w:type="dxa"/>
-              <w:bottom w:w="80" w:type="dxa"/>
-              <w:left w:w="80" w:type="dxa"/>
-              <w:right w:w="80" w:type="dxa"/>
-            </w:tcMar>
-          </w:tcPr>
-          <w:p>
-            <w:pPr>
-              <w:spacing w:before="80" w:after="80"/>
-            </w:pPr>
-            <w:r>
-              <w:rPr>
-                <w:rFonts w:ascii="Calibri" w:hAnsi="Calibri"/>
-                <w:sz w:val="22"/>
-              </w:rPr>
-              <w:t>C</w:t>
-            </w:r>
-          </w:p>
-        </w:tc>
-        <w:tc>
-          <w:tcPr>
-            <w:tcW w:type="dxa" w:w="1337"/>
-            <w:tcBorders>
-              <w:top w:val="single" w:sz="1" w:space="0" w:color="CCCCCC"/>
-              <w:left w:val="single" w:sz="1" w:space="0" w:color="CCCCCC"/>
-              <w:bottom w:val="single" w:sz="1" w:space="0" w:color="CCCCCC"/>
-              <w:right w:val="single" w:sz="1" w:space="0" w:color="CCCCCC"/>
-            </w:tcBorders>
-            <w:tcMar>
-              <w:top w:w="80" w:type="dxa"/>
-              <w:bottom w:w="80" w:type="dxa"/>
-              <w:left w:w="80" w:type="dxa"/>
-              <w:right w:w="80" w:type="dxa"/>
-            </w:tcMar>
-          </w:tcPr>
-          <w:p>
-            <w:pPr>
-              <w:spacing w:before="80" w:after="80"/>
-            </w:pPr>
-            <w:r>
-              <w:rPr>
-                <w:rFonts w:ascii="Calibri" w:hAnsi="Calibri"/>
-                <w:sz w:val="22"/>
-              </w:rPr>
-              <w:t>R</w:t>
-            </w:r>
-          </w:p>
-        </w:tc>
-        <w:tc>
-          <w:tcPr>
-            <w:tcW w:type="dxa" w:w="1337"/>
-            <w:tcBorders>
-              <w:top w:val="single" w:sz="1" w:space="0" w:color="CCCCCC"/>
-              <w:left w:val="single" w:sz="1" w:space="0" w:color="CCCCCC"/>
-              <w:bottom w:val="single" w:sz="1" w:space="0" w:color="CCCCCC"/>
-              <w:right w:val="single" w:sz="1" w:space="0" w:color="CCCCCC"/>
-            </w:tcBorders>
-            <w:tcMar>
-              <w:top w:w="80" w:type="dxa"/>
-              <w:bottom w:w="80" w:type="dxa"/>
-              <w:left w:w="80" w:type="dxa"/>
-              <w:right w:w="80" w:type="dxa"/>
-            </w:tcMar>
-          </w:tcPr>
-          <w:p>
-            <w:pPr>
-              <w:spacing w:before="80" w:after="80"/>
-            </w:pPr>
-            <w:r>
-              <w:rPr>
-                <w:rFonts w:ascii="Calibri" w:hAnsi="Calibri"/>
-                <w:sz w:val="22"/>
-              </w:rPr>
-              <w:t>I</w:t>
-            </w:r>
-          </w:p>
-        </w:tc>
-        <w:tc>
-          <w:tcPr>
-            <w:tcW w:type="dxa" w:w="1337"/>
-            <w:tcBorders>
-              <w:top w:val="single" w:sz="1" w:space="0" w:color="CCCCCC"/>
-              <w:left w:val="single" w:sz="1" w:space="0" w:color="CCCCCC"/>
-              <w:bottom w:val="single" w:sz="1" w:space="0" w:color="CCCCCC"/>
-              <w:right w:val="single" w:sz="1" w:space="0" w:color="CCCCCC"/>
-            </w:tcBorders>
-            <w:tcMar>
-              <w:top w:w="80" w:type="dxa"/>
-              <w:bottom w:w="80" w:type="dxa"/>
-              <w:left w:w="80" w:type="dxa"/>
-              <w:right w:w="80" w:type="dxa"/>
-            </w:tcMar>
-          </w:tcPr>
-          <w:p>
-            <w:pPr>
-              <w:spacing w:before="80" w:after="80"/>
-            </w:pPr>
-            <w:r>
-              <w:rPr>
-                <w:rFonts w:ascii="Calibri" w:hAnsi="Calibri"/>
-                <w:sz w:val="22"/>
-              </w:rPr>
-              <w:t>C</w:t>
-            </w:r>
-          </w:p>
-        </w:tc>
-      </w:tr>
-      <w:tr>
-        <w:tc>
-          <w:tcPr>
-            <w:tcW w:type="dxa" w:w="1939"/>
-            <w:tcBorders>
-              <w:top w:val="single" w:sz="1" w:space="0" w:color="CCCCCC"/>
-              <w:left w:val="single" w:sz="1" w:space="0" w:color="CCCCCC"/>
-              <w:bottom w:val="single" w:sz="1" w:space="0" w:color="CCCCCC"/>
-              <w:right w:val="single" w:sz="1" w:space="0" w:color="CCCCCC"/>
-            </w:tcBorders>
-            <w:tcMar>
-              <w:top w:w="80" w:type="dxa"/>
-              <w:bottom w:w="80" w:type="dxa"/>
-              <w:left w:w="80" w:type="dxa"/>
-              <w:right w:w="80" w:type="dxa"/>
-            </w:tcMar>
-          </w:tcPr>
-          <w:p>
-            <w:pPr>
-              <w:spacing w:before="80" w:after="80"/>
-            </w:pPr>
-            <w:r>
-              <w:rPr>
-                <w:rFonts w:ascii="Calibri" w:hAnsi="Calibri"/>
-                <w:sz w:val="22"/>
-              </w:rPr>
-              <w:t>Database Migration</w:t>
-            </w:r>
-          </w:p>
-        </w:tc>
-        <w:tc>
-          <w:tcPr>
-            <w:tcW w:type="dxa" w:w="1137"/>
-            <w:tcBorders>
-              <w:top w:val="single" w:sz="1" w:space="0" w:color="CCCCCC"/>
-              <w:left w:val="single" w:sz="1" w:space="0" w:color="CCCCCC"/>
-              <w:bottom w:val="single" w:sz="1" w:space="0" w:color="CCCCCC"/>
-              <w:right w:val="single" w:sz="1" w:space="0" w:color="CCCCCC"/>
-            </w:tcBorders>
-            <w:tcMar>
-              <w:top w:w="80" w:type="dxa"/>
-              <w:bottom w:w="80" w:type="dxa"/>
-              <w:left w:w="80" w:type="dxa"/>
-              <w:right w:w="80" w:type="dxa"/>
-            </w:tcMar>
-          </w:tcPr>
-          <w:p>
-            <w:pPr>
-              <w:spacing w:before="80" w:after="80"/>
-            </w:pPr>
-            <w:r>
-              <w:rPr>
-                <w:rFonts w:ascii="Calibri" w:hAnsi="Calibri"/>
-                <w:sz w:val="22"/>
-              </w:rPr>
-              <w:t>C</w:t>
-            </w:r>
-          </w:p>
-        </w:tc>
-        <w:tc>
-          <w:tcPr>
-            <w:tcW w:type="dxa" w:w="1137"/>
-            <w:tcBorders>
-              <w:top w:val="single" w:sz="1" w:space="0" w:color="CCCCCC"/>
-              <w:left w:val="single" w:sz="1" w:space="0" w:color="CCCCCC"/>
-              <w:bottom w:val="single" w:sz="1" w:space="0" w:color="CCCCCC"/>
-              <w:right w:val="single" w:sz="1" w:space="0" w:color="CCCCCC"/>
-            </w:tcBorders>
-            <w:tcMar>
-              <w:top w:w="80" w:type="dxa"/>
-              <w:bottom w:w="80" w:type="dxa"/>
-              <w:left w:w="80" w:type="dxa"/>
-              <w:right w:w="80" w:type="dxa"/>
-            </w:tcMar>
-          </w:tcPr>
-          <w:p>
-            <w:pPr>
-              <w:spacing w:before="80" w:after="80"/>
-            </w:pPr>
-            <w:r>
-              <w:rPr>
-                <w:rFonts w:ascii="Calibri" w:hAnsi="Calibri"/>
-                <w:sz w:val="22"/>
-              </w:rPr>
-              <w:t>R</w:t>
-            </w:r>
-          </w:p>
-        </w:tc>
-        <w:tc>
-          <w:tcPr>
-            <w:tcW w:type="dxa" w:w="1137"/>
-            <w:tcBorders>
-              <w:top w:val="single" w:sz="1" w:space="0" w:color="CCCCCC"/>
-              <w:left w:val="single" w:sz="1" w:space="0" w:color="CCCCCC"/>
-              <w:bottom w:val="single" w:sz="1" w:space="0" w:color="CCCCCC"/>
-              <w:right w:val="single" w:sz="1" w:space="0" w:color="CCCCCC"/>
-            </w:tcBorders>
-            <w:tcMar>
-              <w:top w:w="80" w:type="dxa"/>
-              <w:bottom w:w="80" w:type="dxa"/>
-              <w:left w:w="80" w:type="dxa"/>
-              <w:right w:w="80" w:type="dxa"/>
-            </w:tcMar>
-          </w:tcPr>
-          <w:p>
-            <w:pPr>
-              <w:spacing w:before="80" w:after="80"/>
-            </w:pPr>
-            <w:r>
-              <w:rPr>
-                <w:rFonts w:ascii="Calibri" w:hAnsi="Calibri"/>
-                <w:sz w:val="22"/>
-              </w:rPr>
-              <w:t>R</w:t>
-            </w:r>
-          </w:p>
-        </w:tc>
-        <w:tc>
-          <w:tcPr>
-            <w:tcW w:type="dxa" w:w="1337"/>
-            <w:tcBorders>
-              <w:top w:val="single" w:sz="1" w:space="0" w:color="CCCCCC"/>
-              <w:left w:val="single" w:sz="1" w:space="0" w:color="CCCCCC"/>
-              <w:bottom w:val="single" w:sz="1" w:space="0" w:color="CCCCCC"/>
-              <w:right w:val="single" w:sz="1" w:space="0" w:color="CCCCCC"/>
-            </w:tcBorders>
-            <w:tcMar>
-              <w:top w:w="80" w:type="dxa"/>
-              <w:bottom w:w="80" w:type="dxa"/>
-              <w:left w:w="80" w:type="dxa"/>
-              <w:right w:w="80" w:type="dxa"/>
-            </w:tcMar>
-          </w:tcPr>
-          <w:p>
-            <w:pPr>
-              <w:spacing w:before="80" w:after="80"/>
-            </w:pPr>
-            <w:r>
-              <w:rPr>
-                <w:rFonts w:ascii="Calibri" w:hAnsi="Calibri"/>
-                <w:sz w:val="22"/>
-              </w:rPr>
-              <w:t>C</w:t>
-            </w:r>
-          </w:p>
-        </w:tc>
-        <w:tc>
-          <w:tcPr>
-            <w:tcW w:type="dxa" w:w="1337"/>
-            <w:tcBorders>
-              <w:top w:val="single" w:sz="1" w:space="0" w:color="CCCCCC"/>
-              <w:left w:val="single" w:sz="1" w:space="0" w:color="CCCCCC"/>
-              <w:bottom w:val="single" w:sz="1" w:space="0" w:color="CCCCCC"/>
-              <w:right w:val="single" w:sz="1" w:space="0" w:color="CCCCCC"/>
-            </w:tcBorders>
-            <w:tcMar>
-              <w:top w:w="80" w:type="dxa"/>
-              <w:bottom w:w="80" w:type="dxa"/>
-              <w:left w:w="80" w:type="dxa"/>
-              <w:right w:w="80" w:type="dxa"/>
-            </w:tcMar>
-          </w:tcPr>
-          <w:p>
-            <w:pPr>
-              <w:spacing w:before="80" w:after="80"/>
-            </w:pPr>
-            <w:r>
-              <w:rPr>
-                <w:rFonts w:ascii="Calibri" w:hAnsi="Calibri"/>
-                <w:sz w:val="22"/>
-              </w:rPr>
-              <w:t>I</w:t>
-            </w:r>
-          </w:p>
-        </w:tc>
-        <w:tc>
-          <w:tcPr>
-            <w:tcW w:type="dxa" w:w="1337"/>
-            <w:tcBorders>
-              <w:top w:val="single" w:sz="1" w:space="0" w:color="CCCCCC"/>
-              <w:left w:val="single" w:sz="1" w:space="0" w:color="CCCCCC"/>
-              <w:bottom w:val="single" w:sz="1" w:space="0" w:color="CCCCCC"/>
-              <w:right w:val="single" w:sz="1" w:space="0" w:color="CCCCCC"/>
-            </w:tcBorders>
-            <w:tcMar>
-              <w:top w:w="80" w:type="dxa"/>
-              <w:bottom w:w="80" w:type="dxa"/>
-              <w:left w:w="80" w:type="dxa"/>
-              <w:right w:w="80" w:type="dxa"/>
-            </w:tcMar>
-          </w:tcPr>
-          <w:p>
-            <w:pPr>
-              <w:spacing w:before="80" w:after="80"/>
-            </w:pPr>
-            <w:r>
-              <w:rPr>
-                <w:rFonts w:ascii="Calibri" w:hAnsi="Calibri"/>
-                <w:sz w:val="22"/>
-              </w:rPr>
-              <w:t>I</w:t>
-            </w:r>
-          </w:p>
-        </w:tc>
-      </w:tr>
-      <w:tr>
-        <w:tc>
-          <w:tcPr>
-            <w:tcW w:type="dxa" w:w="1939"/>
-            <w:tcBorders>
-              <w:top w:val="single" w:sz="1" w:space="0" w:color="CCCCCC"/>
-              <w:left w:val="single" w:sz="1" w:space="0" w:color="CCCCCC"/>
-              <w:bottom w:val="single" w:sz="1" w:space="0" w:color="CCCCCC"/>
-              <w:right w:val="single" w:sz="1" w:space="0" w:color="CCCCCC"/>
-            </w:tcBorders>
-            <w:tcMar>
-              <w:top w:w="80" w:type="dxa"/>
-              <w:bottom w:w="80" w:type="dxa"/>
-              <w:left w:w="80" w:type="dxa"/>
-              <w:right w:w="80" w:type="dxa"/>
-            </w:tcMar>
-          </w:tcPr>
-          <w:p>
-            <w:pPr>
-              <w:spacing w:before="80" w:after="80"/>
-            </w:pPr>
-            <w:r>
-              <w:rPr>
-                <w:rFonts w:ascii="Calibri" w:hAnsi="Calibri"/>
-                <w:sz w:val="22"/>
-              </w:rPr>
-              <w:t>Application Cutover</w:t>
-            </w:r>
-          </w:p>
-        </w:tc>
-        <w:tc>
-          <w:tcPr>
-            <w:tcW w:type="dxa" w:w="1137"/>
-            <w:tcBorders>
-              <w:top w:val="single" w:sz="1" w:space="0" w:color="CCCCCC"/>
-              <w:left w:val="single" w:sz="1" w:space="0" w:color="CCCCCC"/>
-              <w:bottom w:val="single" w:sz="1" w:space="0" w:color="CCCCCC"/>
-              <w:right w:val="single" w:sz="1" w:space="0" w:color="CCCCCC"/>
-            </w:tcBorders>
-            <w:tcMar>
-              <w:top w:w="80" w:type="dxa"/>
-              <w:bottom w:w="80" w:type="dxa"/>
-              <w:left w:w="80" w:type="dxa"/>
-              <w:right w:w="80" w:type="dxa"/>
-            </w:tcMar>
-          </w:tcPr>
-          <w:p>
-            <w:pPr>
-              <w:spacing w:before="80" w:after="80"/>
-            </w:pPr>
-            <w:r>
-              <w:rPr>
-                <w:rFonts w:ascii="Calibri" w:hAnsi="Calibri"/>
-                <w:sz w:val="22"/>
-              </w:rPr>
-              <w:t>R</w:t>
-            </w:r>
-          </w:p>
-        </w:tc>
-        <w:tc>
-          <w:tcPr>
-            <w:tcW w:type="dxa" w:w="1137"/>
-            <w:tcBorders>
-              <w:top w:val="single" w:sz="1" w:space="0" w:color="CCCCCC"/>
-              <w:left w:val="single" w:sz="1" w:space="0" w:color="CCCCCC"/>
-              <w:bottom w:val="single" w:sz="1" w:space="0" w:color="CCCCCC"/>
-              <w:right w:val="single" w:sz="1" w:space="0" w:color="CCCCCC"/>
-            </w:tcBorders>
-            <w:tcMar>
-              <w:top w:w="80" w:type="dxa"/>
-              <w:bottom w:w="80" w:type="dxa"/>
-              <w:left w:w="80" w:type="dxa"/>
-              <w:right w:w="80" w:type="dxa"/>
-            </w:tcMar>
-          </w:tcPr>
-          <w:p>
-            <w:pPr>
-              <w:spacing w:before="80" w:after="80"/>
-            </w:pPr>
-            <w:r>
-              <w:rPr>
-                <w:rFonts w:ascii="Calibri" w:hAnsi="Calibri"/>
-                <w:sz w:val="22"/>
-              </w:rPr>
-              <w:t>R</w:t>
-            </w:r>
-          </w:p>
-        </w:tc>
-        <w:tc>
-          <w:tcPr>
-            <w:tcW w:type="dxa" w:w="1137"/>
-            <w:tcBorders>
-              <w:top w:val="single" w:sz="1" w:space="0" w:color="CCCCCC"/>
-              <w:left w:val="single" w:sz="1" w:space="0" w:color="CCCCCC"/>
-              <w:bottom w:val="single" w:sz="1" w:space="0" w:color="CCCCCC"/>
-              <w:right w:val="single" w:sz="1" w:space="0" w:color="CCCCCC"/>
-            </w:tcBorders>
-            <w:tcMar>
-              <w:top w:w="80" w:type="dxa"/>
-              <w:bottom w:w="80" w:type="dxa"/>
-              <w:left w:w="80" w:type="dxa"/>
-              <w:right w:w="80" w:type="dxa"/>
-            </w:tcMar>
-          </w:tcPr>
-          <w:p>
-            <w:pPr>
-              <w:spacing w:before="80" w:after="80"/>
-            </w:pPr>
-            <w:r>
-              <w:rPr>
-                <w:rFonts w:ascii="Calibri" w:hAnsi="Calibri"/>
-                <w:sz w:val="22"/>
-              </w:rPr>
-              <w:t>R</w:t>
-            </w:r>
-          </w:p>
-        </w:tc>
-        <w:tc>
-          <w:tcPr>
-            <w:tcW w:type="dxa" w:w="1337"/>
-            <w:tcBorders>
-              <w:top w:val="single" w:sz="1" w:space="0" w:color="CCCCCC"/>
-              <w:left w:val="single" w:sz="1" w:space="0" w:color="CCCCCC"/>
-              <w:bottom w:val="single" w:sz="1" w:space="0" w:color="CCCCCC"/>
-              <w:right w:val="single" w:sz="1" w:space="0" w:color="CCCCCC"/>
-            </w:tcBorders>
-            <w:tcMar>
-              <w:top w:w="80" w:type="dxa"/>
-              <w:bottom w:w="80" w:type="dxa"/>
-              <w:left w:w="80" w:type="dxa"/>
-              <w:right w:w="80" w:type="dxa"/>
-            </w:tcMar>
-          </w:tcPr>
-          <w:p>
-            <w:pPr>
-              <w:spacing w:before="80" w:after="80"/>
-            </w:pPr>
-            <w:r>
-              <w:rPr>
-                <w:rFonts w:ascii="Calibri" w:hAnsi="Calibri"/>
-                <w:sz w:val="22"/>
-              </w:rPr>
-              <w:t>A</w:t>
-            </w:r>
-          </w:p>
-        </w:tc>
-        <w:tc>
-          <w:tcPr>
-            <w:tcW w:type="dxa" w:w="1337"/>
-            <w:tcBorders>
-              <w:top w:val="single" w:sz="1" w:space="0" w:color="CCCCCC"/>
-              <w:left w:val="single" w:sz="1" w:space="0" w:color="CCCCCC"/>
-              <w:bottom w:val="single" w:sz="1" w:space="0" w:color="CCCCCC"/>
-              <w:right w:val="single" w:sz="1" w:space="0" w:color="CCCCCC"/>
-            </w:tcBorders>
-            <w:tcMar>
-              <w:top w:w="80" w:type="dxa"/>
-              <w:bottom w:w="80" w:type="dxa"/>
-              <w:left w:w="80" w:type="dxa"/>
-              <w:right w:w="80" w:type="dxa"/>
-            </w:tcMar>
-          </w:tcPr>
-          <w:p>
-            <w:pPr>
-              <w:spacing w:before="80" w:after="80"/>
-            </w:pPr>
-            <w:r>
-              <w:rPr>
-                <w:rFonts w:ascii="Calibri" w:hAnsi="Calibri"/>
-                <w:sz w:val="22"/>
-              </w:rPr>
-              <w:t>I</w:t>
-            </w:r>
-          </w:p>
-        </w:tc>
-        <w:tc>
-          <w:tcPr>
-            <w:tcW w:type="dxa" w:w="1337"/>
-            <w:tcBorders>
-              <w:top w:val="single" w:sz="1" w:space="0" w:color="CCCCCC"/>
-              <w:left w:val="single" w:sz="1" w:space="0" w:color="CCCCCC"/>
-              <w:bottom w:val="single" w:sz="1" w:space="0" w:color="CCCCCC"/>
-              <w:right w:val="single" w:sz="1" w:space="0" w:color="CCCCCC"/>
-            </w:tcBorders>
-            <w:tcMar>
-              <w:top w:w="80" w:type="dxa"/>
-              <w:bottom w:w="80" w:type="dxa"/>
-              <w:left w:w="80" w:type="dxa"/>
-              <w:right w:w="80" w:type="dxa"/>
-            </w:tcMar>
-          </w:tcPr>
-          <w:p>
-            <w:pPr>
-              <w:spacing w:before="80" w:after="80"/>
-            </w:pPr>
-            <w:r>
-              <w:rPr>
-                <w:rFonts w:ascii="Calibri" w:hAnsi="Calibri"/>
-                <w:sz w:val="22"/>
-              </w:rPr>
-              <w:t>C</w:t>
-            </w:r>
-          </w:p>
-        </w:tc>
-      </w:tr>
-      <w:tr>
-        <w:tc>
-          <w:tcPr>
-            <w:tcW w:type="dxa" w:w="1939"/>
-            <w:tcBorders>
-              <w:top w:val="single" w:sz="1" w:space="0" w:color="CCCCCC"/>
-              <w:left w:val="single" w:sz="1" w:space="0" w:color="CCCCCC"/>
-              <w:bottom w:val="single" w:sz="1" w:space="0" w:color="CCCCCC"/>
-              <w:right w:val="single" w:sz="1" w:space="0" w:color="CCCCCC"/>
-            </w:tcBorders>
-            <w:tcMar>
-              <w:top w:w="80" w:type="dxa"/>
-              <w:bottom w:w="80" w:type="dxa"/>
-              <w:left w:w="80" w:type="dxa"/>
-              <w:right w:w="80" w:type="dxa"/>
-            </w:tcMar>
-          </w:tcPr>
-          <w:p>
-            <w:pPr>
-              <w:spacing w:before="80" w:after="80"/>
-            </w:pPr>
-            <w:r>
-              <w:rPr>
-                <w:rFonts w:ascii="Calibri" w:hAnsi="Calibri"/>
-                <w:sz w:val="22"/>
-              </w:rPr>
-              <w:t>IAM &amp; Security Config</w:t>
-            </w:r>
-          </w:p>
-        </w:tc>
-        <w:tc>
-          <w:tcPr>
-            <w:tcW w:type="dxa" w:w="1137"/>
-            <w:tcBorders>
-              <w:top w:val="single" w:sz="1" w:space="0" w:color="CCCCCC"/>
-              <w:left w:val="single" w:sz="1" w:space="0" w:color="CCCCCC"/>
-              <w:bottom w:val="single" w:sz="1" w:space="0" w:color="CCCCCC"/>
-              <w:right w:val="single" w:sz="1" w:space="0" w:color="CCCCCC"/>
-            </w:tcBorders>
-            <w:tcMar>
-              <w:top w:w="80" w:type="dxa"/>
-              <w:bottom w:w="80" w:type="dxa"/>
-              <w:left w:w="80" w:type="dxa"/>
-              <w:right w:w="80" w:type="dxa"/>
-            </w:tcMar>
-          </w:tcPr>
-          <w:p>
-            <w:pPr>
-              <w:spacing w:before="80" w:after="80"/>
-            </w:pPr>
-            <w:r>
-              <w:rPr>
-                <w:rFonts w:ascii="Calibri" w:hAnsi="Calibri"/>
-                <w:sz w:val="22"/>
-              </w:rPr>
-              <w:t>C</w:t>
-            </w:r>
-          </w:p>
-        </w:tc>
-        <w:tc>
-          <w:tcPr>
-            <w:tcW w:type="dxa" w:w="1137"/>
-            <w:tcBorders>
-              <w:top w:val="single" w:sz="1" w:space="0" w:color="CCCCCC"/>
-              <w:left w:val="single" w:sz="1" w:space="0" w:color="CCCCCC"/>
-              <w:bottom w:val="single" w:sz="1" w:space="0" w:color="CCCCCC"/>
-              <w:right w:val="single" w:sz="1" w:space="0" w:color="CCCCCC"/>
-            </w:tcBorders>
-            <w:tcMar>
-              <w:top w:w="80" w:type="dxa"/>
-              <w:bottom w:w="80" w:type="dxa"/>
-              <w:left w:w="80" w:type="dxa"/>
-              <w:right w:w="80" w:type="dxa"/>
-            </w:tcMar>
-          </w:tcPr>
-          <w:p>
-            <w:pPr>
-              <w:spacing w:before="80" w:after="80"/>
-            </w:pPr>
-            <w:r>
-              <w:rPr>
-                <w:rFonts w:ascii="Calibri" w:hAnsi="Calibri"/>
-                <w:sz w:val="22"/>
-              </w:rPr>
-              <w:t>R</w:t>
-            </w:r>
-          </w:p>
-        </w:tc>
-        <w:tc>
-          <w:tcPr>
-            <w:tcW w:type="dxa" w:w="1137"/>
-            <w:tcBorders>
-              <w:top w:val="single" w:sz="1" w:space="0" w:color="CCCCCC"/>
-              <w:left w:val="single" w:sz="1" w:space="0" w:color="CCCCCC"/>
-              <w:bottom w:val="single" w:sz="1" w:space="0" w:color="CCCCCC"/>
-              <w:right w:val="single" w:sz="1" w:space="0" w:color="CCCCCC"/>
-            </w:tcBorders>
-            <w:tcMar>
-              <w:top w:w="80" w:type="dxa"/>
-              <w:bottom w:w="80" w:type="dxa"/>
-              <w:left w:w="80" w:type="dxa"/>
-              <w:right w:w="80" w:type="dxa"/>
-            </w:tcMar>
-          </w:tcPr>
-          <w:p>
-            <w:pPr>
-              <w:spacing w:before="80" w:after="80"/>
-            </w:pPr>
-            <w:r>
-              <w:rPr>
-                <w:rFonts w:ascii="Calibri" w:hAnsi="Calibri"/>
-                <w:sz w:val="22"/>
-              </w:rPr>
-              <w:t>R</w:t>
-            </w:r>
-          </w:p>
-        </w:tc>
-        <w:tc>
-          <w:tcPr>
-            <w:tcW w:type="dxa" w:w="1337"/>
-            <w:tcBorders>
-              <w:top w:val="single" w:sz="1" w:space="0" w:color="CCCCCC"/>
-              <w:left w:val="single" w:sz="1" w:space="0" w:color="CCCCCC"/>
-              <w:bottom w:val="single" w:sz="1" w:space="0" w:color="CCCCCC"/>
-              <w:right w:val="single" w:sz="1" w:space="0" w:color="CCCCCC"/>
-            </w:tcBorders>
-            <w:tcMar>
-              <w:top w:w="80" w:type="dxa"/>
-              <w:bottom w:w="80" w:type="dxa"/>
-              <w:left w:w="80" w:type="dxa"/>
-              <w:right w:w="80" w:type="dxa"/>
-            </w:tcMar>
-          </w:tcPr>
-          <w:p>
-            <w:pPr>
-              <w:spacing w:before="80" w:after="80"/>
-            </w:pPr>
-            <w:r>
-              <w:rPr>
-                <w:rFonts w:ascii="Calibri" w:hAnsi="Calibri"/>
-                <w:sz w:val="22"/>
-              </w:rPr>
-              <w:t>I</w:t>
-            </w:r>
-          </w:p>
-        </w:tc>
-        <w:tc>
-          <w:tcPr>
-            <w:tcW w:type="dxa" w:w="1337"/>
-            <w:tcBorders>
-              <w:top w:val="single" w:sz="1" w:space="0" w:color="CCCCCC"/>
-              <w:left w:val="single" w:sz="1" w:space="0" w:color="CCCCCC"/>
-              <w:bottom w:val="single" w:sz="1" w:space="0" w:color="CCCCCC"/>
-              <w:right w:val="single" w:sz="1" w:space="0" w:color="CCCCCC"/>
-            </w:tcBorders>
-            <w:tcMar>
-              <w:top w:w="80" w:type="dxa"/>
-              <w:bottom w:w="80" w:type="dxa"/>
-              <w:left w:w="80" w:type="dxa"/>
-              <w:right w:w="80" w:type="dxa"/>
-            </w:tcMar>
-          </w:tcPr>
-          <w:p>
-            <w:pPr>
-              <w:spacing w:before="80" w:after="80"/>
-            </w:pPr>
-            <w:r>
-              <w:rPr>
-                <w:rFonts w:ascii="Calibri" w:hAnsi="Calibri"/>
-                <w:sz w:val="22"/>
-              </w:rPr>
-              <w:t>I</w:t>
-            </w:r>
-          </w:p>
-        </w:tc>
-        <w:tc>
-          <w:tcPr>
-            <w:tcW w:type="dxa" w:w="1337"/>
-            <w:tcBorders>
-              <w:top w:val="single" w:sz="1" w:space="0" w:color="CCCCCC"/>
-              <w:left w:val="single" w:sz="1" w:space="0" w:color="CCCCCC"/>
-              <w:bottom w:val="single" w:sz="1" w:space="0" w:color="CCCCCC"/>
-              <w:right w:val="single" w:sz="1" w:space="0" w:color="CCCCCC"/>
-            </w:tcBorders>
-            <w:tcMar>
-              <w:top w:w="80" w:type="dxa"/>
-              <w:bottom w:w="80" w:type="dxa"/>
-              <w:left w:w="80" w:type="dxa"/>
-              <w:right w:w="80" w:type="dxa"/>
-            </w:tcMar>
-          </w:tcPr>
-          <w:p>
-            <w:pPr>
-              <w:spacing w:before="80" w:after="80"/>
-            </w:pPr>
-            <w:r>
-              <w:rPr>
-                <w:rFonts w:ascii="Calibri" w:hAnsi="Calibri"/>
-                <w:sz w:val="22"/>
-              </w:rPr>
-              <w:t>A</w:t>
-            </w:r>
-          </w:p>
-        </w:tc>
-      </w:tr>
-      <w:tr>
-        <w:tc>
-          <w:tcPr>
-            <w:tcW w:type="dxa" w:w="1939"/>
-            <w:tcBorders>
-              <w:top w:val="single" w:sz="1" w:space="0" w:color="CCCCCC"/>
-              <w:left w:val="single" w:sz="1" w:space="0" w:color="CCCCCC"/>
-              <w:bottom w:val="single" w:sz="1" w:space="0" w:color="CCCCCC"/>
-              <w:right w:val="single" w:sz="1" w:space="0" w:color="CCCCCC"/>
-            </w:tcBorders>
-            <w:tcMar>
-              <w:top w:w="80" w:type="dxa"/>
-              <w:bottom w:w="80" w:type="dxa"/>
-              <w:left w:w="80" w:type="dxa"/>
-              <w:right w:w="80" w:type="dxa"/>
-            </w:tcMar>
-          </w:tcPr>
-          <w:p>
-            <w:pPr>
-              <w:spacing w:before="80" w:after="80"/>
-            </w:pPr>
-            <w:r>
-              <w:rPr>
-                <w:rFonts w:ascii="Calibri" w:hAnsi="Calibri"/>
-                <w:sz w:val="22"/>
-              </w:rPr>
-              <w:t>Monitoring Setup</w:t>
-            </w:r>
-          </w:p>
-        </w:tc>
-        <w:tc>
-          <w:tcPr>
-            <w:tcW w:type="dxa" w:w="1137"/>
-            <w:tcBorders>
-              <w:top w:val="single" w:sz="1" w:space="0" w:color="CCCCCC"/>
-              <w:left w:val="single" w:sz="1" w:space="0" w:color="CCCCCC"/>
-              <w:bottom w:val="single" w:sz="1" w:space="0" w:color="CCCCCC"/>
-              <w:right w:val="single" w:sz="1" w:space="0" w:color="CCCCCC"/>
-            </w:tcBorders>
-            <w:tcMar>
-              <w:top w:w="80" w:type="dxa"/>
-              <w:bottom w:w="80" w:type="dxa"/>
-              <w:left w:w="80" w:type="dxa"/>
-              <w:right w:w="80" w:type="dxa"/>
-            </w:tcMar>
-          </w:tcPr>
-          <w:p>
-            <w:pPr>
-              <w:spacing w:before="80" w:after="80"/>
-            </w:pPr>
-            <w:r>
-              <w:rPr>
-                <w:rFonts w:ascii="Calibri" w:hAnsi="Calibri"/>
-                <w:sz w:val="22"/>
-              </w:rPr>
-              <w:t>C</w:t>
-            </w:r>
-          </w:p>
-        </w:tc>
-        <w:tc>
-          <w:tcPr>
-            <w:tcW w:type="dxa" w:w="1137"/>
-            <w:tcBorders>
-              <w:top w:val="single" w:sz="1" w:space="0" w:color="CCCCCC"/>
-              <w:left w:val="single" w:sz="1" w:space="0" w:color="CCCCCC"/>
-              <w:bottom w:val="single" w:sz="1" w:space="0" w:color="CCCCCC"/>
-              <w:right w:val="single" w:sz="1" w:space="0" w:color="CCCCCC"/>
-            </w:tcBorders>
-            <w:tcMar>
-              <w:top w:w="80" w:type="dxa"/>
-              <w:bottom w:w="80" w:type="dxa"/>
-              <w:left w:w="80" w:type="dxa"/>
-              <w:right w:w="80" w:type="dxa"/>
-            </w:tcMar>
-          </w:tcPr>
-          <w:p>
-            <w:pPr>
-              <w:spacing w:before="80" w:after="80"/>
-            </w:pPr>
-            <w:r>
-              <w:rPr>
-                <w:rFonts w:ascii="Calibri" w:hAnsi="Calibri"/>
-                <w:sz w:val="22"/>
-              </w:rPr>
-              <w:t>R</w:t>
-            </w:r>
-          </w:p>
-        </w:tc>
-        <w:tc>
-          <w:tcPr>
-            <w:tcW w:type="dxa" w:w="1137"/>
-            <w:tcBorders>
-              <w:top w:val="single" w:sz="1" w:space="0" w:color="CCCCCC"/>
-              <w:left w:val="single" w:sz="1" w:space="0" w:color="CCCCCC"/>
-              <w:bottom w:val="single" w:sz="1" w:space="0" w:color="CCCCCC"/>
-              <w:right w:val="single" w:sz="1" w:space="0" w:color="CCCCCC"/>
-            </w:tcBorders>
-            <w:tcMar>
-              <w:top w:w="80" w:type="dxa"/>
-              <w:bottom w:w="80" w:type="dxa"/>
-              <w:left w:w="80" w:type="dxa"/>
-              <w:right w:w="80" w:type="dxa"/>
-            </w:tcMar>
-          </w:tcPr>
-          <w:p>
-            <w:pPr>
-              <w:spacing w:before="80" w:after="80"/>
-            </w:pPr>
-            <w:r>
-              <w:rPr>
-                <w:rFonts w:ascii="Calibri" w:hAnsi="Calibri"/>
-                <w:sz w:val="22"/>
-              </w:rPr>
-              <w:t>R</w:t>
-            </w:r>
-          </w:p>
-        </w:tc>
-        <w:tc>
-          <w:tcPr>
-            <w:tcW w:type="dxa" w:w="1337"/>
-            <w:tcBorders>
-              <w:top w:val="single" w:sz="1" w:space="0" w:color="CCCCCC"/>
-              <w:left w:val="single" w:sz="1" w:space="0" w:color="CCCCCC"/>
-              <w:bottom w:val="single" w:sz="1" w:space="0" w:color="CCCCCC"/>
-              <w:right w:val="single" w:sz="1" w:space="0" w:color="CCCCCC"/>
-            </w:tcBorders>
-            <w:tcMar>
-              <w:top w:w="80" w:type="dxa"/>
-              <w:bottom w:w="80" w:type="dxa"/>
-              <w:left w:w="80" w:type="dxa"/>
-              <w:right w:w="80" w:type="dxa"/>
-            </w:tcMar>
-          </w:tcPr>
-          <w:p>
-            <w:pPr>
-              <w:spacing w:before="80" w:after="80"/>
-            </w:pPr>
-            <w:r>
-              <w:rPr>
-                <w:rFonts w:ascii="Calibri" w:hAnsi="Calibri"/>
-                <w:sz w:val="22"/>
-              </w:rPr>
-              <w:t>C</w:t>
-            </w:r>
-          </w:p>
-        </w:tc>
-        <w:tc>
-          <w:tcPr>
-            <w:tcW w:type="dxa" w:w="1337"/>
-            <w:tcBorders>
-              <w:top w:val="single" w:sz="1" w:space="0" w:color="CCCCCC"/>
-              <w:left w:val="single" w:sz="1" w:space="0" w:color="CCCCCC"/>
-              <w:bottom w:val="single" w:sz="1" w:space="0" w:color="CCCCCC"/>
-              <w:right w:val="single" w:sz="1" w:space="0" w:color="CCCCCC"/>
-            </w:tcBorders>
-            <w:tcMar>
-              <w:top w:w="80" w:type="dxa"/>
-              <w:bottom w:w="80" w:type="dxa"/>
-              <w:left w:w="80" w:type="dxa"/>
-              <w:right w:w="80" w:type="dxa"/>
-            </w:tcMar>
-          </w:tcPr>
-          <w:p>
-            <w:pPr>
-              <w:spacing w:before="80" w:after="80"/>
-            </w:pPr>
-            <w:r>
-              <w:rPr>
-                <w:rFonts w:ascii="Calibri" w:hAnsi="Calibri"/>
-                <w:sz w:val="22"/>
-              </w:rPr>
-              <w:t>I</w:t>
-            </w:r>
-          </w:p>
-        </w:tc>
-        <w:tc>
-          <w:tcPr>
-            <w:tcW w:type="dxa" w:w="1337"/>
-            <w:tcBorders>
-              <w:top w:val="single" w:sz="1" w:space="0" w:color="CCCCCC"/>
-              <w:left w:val="single" w:sz="1" w:space="0" w:color="CCCCCC"/>
-              <w:bottom w:val="single" w:sz="1" w:space="0" w:color="CCCCCC"/>
-              <w:right w:val="single" w:sz="1" w:space="0" w:color="CCCCCC"/>
-            </w:tcBorders>
-            <w:tcMar>
-              <w:top w:w="80" w:type="dxa"/>
-              <w:bottom w:w="80" w:type="dxa"/>
-              <w:left w:w="80" w:type="dxa"/>
-              <w:right w:w="80" w:type="dxa"/>
-            </w:tcMar>
-          </w:tcPr>
-          <w:p>
-            <w:pPr>
-              <w:spacing w:before="80" w:after="80"/>
-            </w:pPr>
-            <w:r>
-              <w:rPr>
-                <w:rFonts w:ascii="Calibri" w:hAnsi="Calibri"/>
-                <w:sz w:val="22"/>
-              </w:rPr>
-              <w:t>I</w:t>
-            </w:r>
-          </w:p>
-        </w:tc>
-      </w:tr>
-      <w:tr>
-        <w:tc>
-          <w:tcPr>
-            <w:tcW w:type="dxa" w:w="1939"/>
-            <w:tcBorders>
-              <w:top w:val="single" w:sz="1" w:space="0" w:color="CCCCCC"/>
-              <w:left w:val="single" w:sz="1" w:space="0" w:color="CCCCCC"/>
-              <w:bottom w:val="single" w:sz="1" w:space="0" w:color="CCCCCC"/>
-              <w:right w:val="single" w:sz="1" w:space="0" w:color="CCCCCC"/>
-            </w:tcBorders>
-            <w:tcMar>
-              <w:top w:w="80" w:type="dxa"/>
-              <w:bottom w:w="80" w:type="dxa"/>
-              <w:left w:w="80" w:type="dxa"/>
-              <w:right w:w="80" w:type="dxa"/>
-            </w:tcMar>
-          </w:tcPr>
-          <w:p>
-            <w:pPr>
-              <w:spacing w:before="80" w:after="80"/>
-            </w:pPr>
-            <w:r>
-              <w:rPr>
-                <w:rFonts w:ascii="Calibri" w:hAnsi="Calibri"/>
-                <w:sz w:val="22"/>
-              </w:rPr>
-              <w:t>Knowledge Transfer</w:t>
-            </w:r>
-          </w:p>
-        </w:tc>
-        <w:tc>
-          <w:tcPr>
-            <w:tcW w:type="dxa" w:w="1137"/>
-            <w:tcBorders>
-              <w:top w:val="single" w:sz="1" w:space="0" w:color="CCCCCC"/>
-              <w:left w:val="single" w:sz="1" w:space="0" w:color="CCCCCC"/>
-              <w:bottom w:val="single" w:sz="1" w:space="0" w:color="CCCCCC"/>
-              <w:right w:val="single" w:sz="1" w:space="0" w:color="CCCCCC"/>
-            </w:tcBorders>
-            <w:tcMar>
-              <w:top w:w="80" w:type="dxa"/>
-              <w:bottom w:w="80" w:type="dxa"/>
-              <w:left w:w="80" w:type="dxa"/>
-              <w:right w:w="80" w:type="dxa"/>
-            </w:tcMar>
-          </w:tcPr>
-          <w:p>
-            <w:pPr>
-              <w:spacing w:before="80" w:after="80"/>
-            </w:pPr>
-            <w:r>
-              <w:rPr>
-                <w:rFonts w:ascii="Calibri" w:hAnsi="Calibri"/>
-                <w:sz w:val="22"/>
-              </w:rPr>
-              <w:t>R</w:t>
-            </w:r>
-          </w:p>
-        </w:tc>
-        <w:tc>
-          <w:tcPr>
-            <w:tcW w:type="dxa" w:w="1137"/>
-            <w:tcBorders>
-              <w:top w:val="single" w:sz="1" w:space="0" w:color="CCCCCC"/>
-              <w:left w:val="single" w:sz="1" w:space="0" w:color="CCCCCC"/>
-              <w:bottom w:val="single" w:sz="1" w:space="0" w:color="CCCCCC"/>
-              <w:right w:val="single" w:sz="1" w:space="0" w:color="CCCCCC"/>
-            </w:tcBorders>
-            <w:tcMar>
-              <w:top w:w="80" w:type="dxa"/>
-              <w:bottom w:w="80" w:type="dxa"/>
-              <w:left w:w="80" w:type="dxa"/>
-              <w:right w:w="80" w:type="dxa"/>
-            </w:tcMar>
-          </w:tcPr>
-          <w:p>
-            <w:pPr>
-              <w:spacing w:before="80" w:after="80"/>
-            </w:pPr>
-            <w:r>
-              <w:rPr>
-                <w:rFonts w:ascii="Calibri" w:hAnsi="Calibri"/>
-                <w:sz w:val="22"/>
-              </w:rPr>
-              <w:t>R</w:t>
-            </w:r>
-          </w:p>
-        </w:tc>
-        <w:tc>
-          <w:tcPr>
-            <w:tcW w:type="dxa" w:w="1137"/>
-            <w:tcBorders>
-              <w:top w:val="single" w:sz="1" w:space="0" w:color="CCCCCC"/>
-              <w:left w:val="single" w:sz="1" w:space="0" w:color="CCCCCC"/>
-              <w:bottom w:val="single" w:sz="1" w:space="0" w:color="CCCCCC"/>
-              <w:right w:val="single" w:sz="1" w:space="0" w:color="CCCCCC"/>
-            </w:tcBorders>
-            <w:tcMar>
-              <w:top w:w="80" w:type="dxa"/>
-              <w:bottom w:w="80" w:type="dxa"/>
-              <w:left w:w="80" w:type="dxa"/>
-              <w:right w:w="80" w:type="dxa"/>
-            </w:tcMar>
-          </w:tcPr>
-          <w:p>
-            <w:pPr>
-              <w:spacing w:before="80" w:after="80"/>
-            </w:pPr>
-            <w:r>
-              <w:rPr>
-                <w:rFonts w:ascii="Calibri" w:hAnsi="Calibri"/>
-                <w:sz w:val="22"/>
-              </w:rPr>
-              <w:t>C</w:t>
-            </w:r>
-          </w:p>
-        </w:tc>
-        <w:tc>
-          <w:tcPr>
-            <w:tcW w:type="dxa" w:w="1337"/>
-            <w:tcBorders>
-              <w:top w:val="single" w:sz="1" w:space="0" w:color="CCCCCC"/>
-              <w:left w:val="single" w:sz="1" w:space="0" w:color="CCCCCC"/>
-              <w:bottom w:val="single" w:sz="1" w:space="0" w:color="CCCCCC"/>
-              <w:right w:val="single" w:sz="1" w:space="0" w:color="CCCCCC"/>
-            </w:tcBorders>
-            <w:tcMar>
-              <w:top w:w="80" w:type="dxa"/>
-              <w:bottom w:w="80" w:type="dxa"/>
-              <w:left w:w="80" w:type="dxa"/>
-              <w:right w:w="80" w:type="dxa"/>
-            </w:tcMar>
-          </w:tcPr>
-          <w:p>
-            <w:pPr>
-              <w:spacing w:before="80" w:after="80"/>
-            </w:pPr>
-            <w:r>
-              <w:rPr>
-                <w:rFonts w:ascii="Calibri" w:hAnsi="Calibri"/>
-                <w:sz w:val="22"/>
-              </w:rPr>
-              <w:t>A</w:t>
-            </w:r>
-          </w:p>
-        </w:tc>
-        <w:tc>
-          <w:tcPr>
-            <w:tcW w:type="dxa" w:w="1337"/>
-            <w:tcBorders>
-              <w:top w:val="single" w:sz="1" w:space="0" w:color="CCCCCC"/>
-              <w:left w:val="single" w:sz="1" w:space="0" w:color="CCCCCC"/>
-              <w:bottom w:val="single" w:sz="1" w:space="0" w:color="CCCCCC"/>
-              <w:right w:val="single" w:sz="1" w:space="0" w:color="CCCCCC"/>
-            </w:tcBorders>
-            <w:tcMar>
-              <w:top w:w="80" w:type="dxa"/>
-              <w:bottom w:w="80" w:type="dxa"/>
-              <w:left w:w="80" w:type="dxa"/>
-              <w:right w:w="80" w:type="dxa"/>
-            </w:tcMar>
-          </w:tcPr>
-          <w:p>
-            <w:pPr>
-              <w:spacing w:before="80" w:after="80"/>
-            </w:pPr>
-            <w:r>
-              <w:rPr>
-                <w:rFonts w:ascii="Calibri" w:hAnsi="Calibri"/>
-                <w:sz w:val="22"/>
-              </w:rPr>
-              <w:t>I</w:t>
-            </w:r>
-          </w:p>
-        </w:tc>
-        <w:tc>
-          <w:tcPr>
-            <w:tcW w:type="dxa" w:w="1337"/>
-            <w:tcBorders>
-              <w:top w:val="single" w:sz="1" w:space="0" w:color="CCCCCC"/>
-              <w:left w:val="single" w:sz="1" w:space="0" w:color="CCCCCC"/>
-              <w:bottom w:val="single" w:sz="1" w:space="0" w:color="CCCCCC"/>
-              <w:right w:val="single" w:sz="1" w:space="0" w:color="CCCCCC"/>
-            </w:tcBorders>
-            <w:tcMar>
-              <w:top w:w="80" w:type="dxa"/>
-              <w:bottom w:w="80" w:type="dxa"/>
-              <w:left w:w="80" w:type="dxa"/>
-              <w:right w:w="80" w:type="dxa"/>
-            </w:tcMar>
-          </w:tcPr>
-          <w:p>
-            <w:pPr>
-              <w:spacing w:before="80" w:after="80"/>
-            </w:pPr>
-            <w:r>
-              <w:rPr>
-                <w:rFonts w:ascii="Calibri" w:hAnsi="Calibri"/>
-                <w:sz w:val="22"/>
-              </w:rPr>
-              <w:t>I</w:t>
-            </w:r>
-          </w:p>
-        </w:tc>
-      </w:tr>
-      <w:tr>
-        <w:tc>
-          <w:tcPr>
-            <w:tcW w:type="dxa" w:w="1939"/>
-            <w:tcBorders>
-              <w:top w:val="single" w:sz="1" w:space="0" w:color="CCCCCC"/>
-              <w:left w:val="single" w:sz="1" w:space="0" w:color="CCCCCC"/>
-              <w:bottom w:val="single" w:sz="1" w:space="0" w:color="CCCCCC"/>
-              <w:right w:val="single" w:sz="1" w:space="0" w:color="CCCCCC"/>
-            </w:tcBorders>
-            <w:tcMar>
-              <w:top w:w="80" w:type="dxa"/>
-              <w:bottom w:w="80" w:type="dxa"/>
-              <w:left w:w="80" w:type="dxa"/>
-              <w:right w:w="80" w:type="dxa"/>
-            </w:tcMar>
-          </w:tcPr>
-          <w:p>
-            <w:pPr>
-              <w:spacing w:before="80" w:after="80"/>
-            </w:pPr>
-            <w:r>
-              <w:rPr>
-                <w:rFonts w:ascii="Calibri" w:hAnsi="Calibri"/>
-                <w:sz w:val="22"/>
-              </w:rPr>
-              <w:t>Hypercare Support</w:t>
-            </w:r>
-          </w:p>
-        </w:tc>
-        <w:tc>
-          <w:tcPr>
-            <w:tcW w:type="dxa" w:w="1137"/>
-            <w:tcBorders>
-              <w:top w:val="single" w:sz="1" w:space="0" w:color="CCCCCC"/>
-              <w:left w:val="single" w:sz="1" w:space="0" w:color="CCCCCC"/>
-              <w:bottom w:val="single" w:sz="1" w:space="0" w:color="CCCCCC"/>
-              <w:right w:val="single" w:sz="1" w:space="0" w:color="CCCCCC"/>
-            </w:tcBorders>
-            <w:tcMar>
-              <w:top w:w="80" w:type="dxa"/>
-              <w:bottom w:w="80" w:type="dxa"/>
-              <w:left w:w="80" w:type="dxa"/>
-              <w:right w:w="80" w:type="dxa"/>
-            </w:tcMar>
-          </w:tcPr>
-          <w:p>
-            <w:pPr>
-              <w:spacing w:before="80" w:after="80"/>
-            </w:pPr>
-            <w:r>
-              <w:rPr>
-                <w:rFonts w:ascii="Calibri" w:hAnsi="Calibri"/>
-                <w:sz w:val="22"/>
-              </w:rPr>
-              <w:t>A</w:t>
-            </w:r>
-          </w:p>
-        </w:tc>
-        <w:tc>
-          <w:tcPr>
-            <w:tcW w:type="dxa" w:w="1137"/>
-            <w:tcBorders>
-              <w:top w:val="single" w:sz="1" w:space="0" w:color="CCCCCC"/>
-              <w:left w:val="single" w:sz="1" w:space="0" w:color="CCCCCC"/>
-              <w:bottom w:val="single" w:sz="1" w:space="0" w:color="CCCCCC"/>
-              <w:right w:val="single" w:sz="1" w:space="0" w:color="CCCCCC"/>
-            </w:tcBorders>
-            <w:tcMar>
-              <w:top w:w="80" w:type="dxa"/>
-              <w:bottom w:w="80" w:type="dxa"/>
-              <w:left w:w="80" w:type="dxa"/>
-              <w:right w:w="80" w:type="dxa"/>
-            </w:tcMar>
-          </w:tcPr>
-          <w:p>
-            <w:pPr>
-              <w:spacing w:before="80" w:after="80"/>
-            </w:pPr>
-            <w:r>
-              <w:rPr>
-                <w:rFonts w:ascii="Calibri" w:hAnsi="Calibri"/>
-                <w:sz w:val="22"/>
-              </w:rPr>
-              <w:t>R</w:t>
-            </w:r>
-          </w:p>
-        </w:tc>
-        <w:tc>
-          <w:tcPr>
-            <w:tcW w:type="dxa" w:w="1137"/>
-            <w:tcBorders>
-              <w:top w:val="single" w:sz="1" w:space="0" w:color="CCCCCC"/>
-              <w:left w:val="single" w:sz="1" w:space="0" w:color="CCCCCC"/>
-              <w:bottom w:val="single" w:sz="1" w:space="0" w:color="CCCCCC"/>
-              <w:right w:val="single" w:sz="1" w:space="0" w:color="CCCCCC"/>
-            </w:tcBorders>
-            <w:tcMar>
-              <w:top w:w="80" w:type="dxa"/>
-              <w:bottom w:w="80" w:type="dxa"/>
-              <w:left w:w="80" w:type="dxa"/>
-              <w:right w:w="80" w:type="dxa"/>
-            </w:tcMar>
-          </w:tcPr>
-          <w:p>
-            <w:pPr>
-              <w:spacing w:before="80" w:after="80"/>
-            </w:pPr>
-            <w:r>
-              <w:rPr>
-                <w:rFonts w:ascii="Calibri" w:hAnsi="Calibri"/>
-                <w:sz w:val="22"/>
-              </w:rPr>
-              <w:t>R</w:t>
-            </w:r>
-          </w:p>
-        </w:tc>
-        <w:tc>
-          <w:tcPr>
-            <w:tcW w:type="dxa" w:w="1337"/>
-            <w:tcBorders>
-              <w:top w:val="single" w:sz="1" w:space="0" w:color="CCCCCC"/>
-              <w:left w:val="single" w:sz="1" w:space="0" w:color="CCCCCC"/>
-              <w:bottom w:val="single" w:sz="1" w:space="0" w:color="CCCCCC"/>
-              <w:right w:val="single" w:sz="1" w:space="0" w:color="CCCCCC"/>
-            </w:tcBorders>
-            <w:tcMar>
-              <w:top w:w="80" w:type="dxa"/>
-              <w:bottom w:w="80" w:type="dxa"/>
-              <w:left w:w="80" w:type="dxa"/>
-              <w:right w:w="80" w:type="dxa"/>
-            </w:tcMar>
-          </w:tcPr>
-          <w:p>
-            <w:pPr>
-              <w:spacing w:before="80" w:after="80"/>
-            </w:pPr>
-            <w:r>
-              <w:rPr>
-                <w:rFonts w:ascii="Calibri" w:hAnsi="Calibri"/>
-                <w:sz w:val="22"/>
-              </w:rPr>
-              <w:t>C</w:t>
-            </w:r>
-          </w:p>
-        </w:tc>
-        <w:tc>
-          <w:tcPr>
-            <w:tcW w:type="dxa" w:w="1337"/>
-            <w:tcBorders>
-              <w:top w:val="single" w:sz="1" w:space="0" w:color="CCCCCC"/>
-              <w:left w:val="single" w:sz="1" w:space="0" w:color="CCCCCC"/>
-              <w:bottom w:val="single" w:sz="1" w:space="0" w:color="CCCCCC"/>
-              <w:right w:val="single" w:sz="1" w:space="0" w:color="CCCCCC"/>
-            </w:tcBorders>
-            <w:tcMar>
-              <w:top w:w="80" w:type="dxa"/>
-              <w:bottom w:w="80" w:type="dxa"/>
-              <w:left w:w="80" w:type="dxa"/>
-              <w:right w:w="80" w:type="dxa"/>
-            </w:tcMar>
-          </w:tcPr>
-          <w:p>
-            <w:pPr>
-              <w:spacing w:before="80" w:after="80"/>
-            </w:pPr>
-            <w:r>
-              <w:rPr>
-                <w:rFonts w:ascii="Calibri" w:hAnsi="Calibri"/>
-                <w:sz w:val="22"/>
-              </w:rPr>
-              <w:t>I</w:t>
-            </w:r>
-          </w:p>
-        </w:tc>
-        <w:tc>
-          <w:tcPr>
-            <w:tcW w:type="dxa" w:w="1337"/>
-            <w:tcBorders>
-              <w:top w:val="single" w:sz="1" w:space="0" w:color="CCCCCC"/>
-              <w:left w:val="single" w:sz="1" w:space="0" w:color="CCCCCC"/>
-              <w:bottom w:val="single" w:sz="1" w:space="0" w:color="CCCCCC"/>
-              <w:right w:val="single" w:sz="1" w:space="0" w:color="CCCCCC"/>
-            </w:tcBorders>
-            <w:tcMar>
-              <w:top w:w="80" w:type="dxa"/>
-              <w:bottom w:w="80" w:type="dxa"/>
-              <w:left w:w="80" w:type="dxa"/>
-              <w:right w:w="80" w:type="dxa"/>
-            </w:tcMar>
-          </w:tcPr>
-          <w:p>
-            <w:pPr>
-              <w:spacing w:before="80" w:after="80"/>
-            </w:pPr>
-            <w:r>
-              <w:rPr>
-                <w:rFonts w:ascii="Calibri" w:hAnsi="Calibri"/>
-                <w:sz w:val="22"/>
-              </w:rPr>
-              <w:t>I</w:t>
-            </w:r>
-          </w:p>
-        </w:tc>
-      </w:tr>
-    </w:tbl>
-    <w:p>
-      <w:pPr>
-        <w:pStyle w:val="Caption"/>
-        <w:spacing w:before="60" w:after="240"/>
-        <w:jc w:val="center"/>
-      </w:pPr>
-      <w:r>
-        <w:rPr>
-          <w:rFonts w:ascii="Calibri" w:hAnsi="Calibri"/>
-          <w:sz w:val="24"/>
-        </w:rPr>
-        <w:t xml:space="preserve">Table </w:t>
-      </w:r>
-      <w:r>
-        <w:fldChar w:fldCharType="begin"/>
-      </w:r>
-      <w:r>
-        <w:instrText xml:space="preserve"> SEQ Table \* ARABIC </w:instrText>
-      </w:r>
-      <w:r>
-        <w:fldChar w:fldCharType="separate"/>
-      </w:r>
-      <w:r>
-        <w:rPr>
-          <w:rFonts w:ascii="Calibri" w:hAnsi="Calibri"/>
-          <w:sz w:val="24"/>
-        </w:rPr>
-        <w:t>3</w:t>
+        <w:t>4</w:t>
       </w:r>
       <w:r>
         <w:fldChar w:fldCharType="end"/>
@@ -10315,7 +10131,7 @@
           <w:rFonts w:ascii="Calibri" w:hAnsi="Calibri"/>
           <w:sz w:val="24"/>
         </w:rPr>
-        <w:t>4</w:t>
+        <w:t>5</w:t>
       </w:r>
       <w:r>
         <w:fldChar w:fldCharType="end"/>

</xml_diff>